<commit_message>
added task 1.2 (+ task 1.1 modified)
</commit_message>
<xml_diff>
--- a/report №1.docx
+++ b/report №1.docx
@@ -1133,7 +1133,10 @@
           <w:sz w:val="28"/>
           <w:szCs w:val="28"/>
         </w:rPr>
-        <w:t>.</w:t>
+        <w:t>,</w:t>
+      </w:r>
+      <w:r>
+        <w:t xml:space="preserve"> </w:t>
       </w:r>
       <w:r>
         <w:rPr>
@@ -1141,7 +1144,23 @@
           <w:sz w:val="28"/>
           <w:szCs w:val="28"/>
         </w:rPr>
-        <w:t xml:space="preserve"> </w:t>
+        <w:t>скопировать в отч</w:t>
+      </w:r>
+      <w:r>
+        <w:rPr>
+          <w:rFonts w:ascii="Times New Roman" w:hAnsi="Times New Roman" w:cs="Times New Roman"/>
+          <w:sz w:val="28"/>
+          <w:szCs w:val="28"/>
+        </w:rPr>
+        <w:t>ё</w:t>
+      </w:r>
+      <w:r>
+        <w:rPr>
+          <w:rFonts w:ascii="Times New Roman" w:hAnsi="Times New Roman" w:cs="Times New Roman"/>
+          <w:sz w:val="28"/>
+          <w:szCs w:val="28"/>
+        </w:rPr>
+        <w:t>т.</w:t>
       </w:r>
     </w:p>
     <w:p>
@@ -1160,9 +1179,9 @@
           <w:szCs w:val="28"/>
         </w:rPr>
         <w:drawing>
-          <wp:inline distT="0" distB="0" distL="0" distR="0" wp14:anchorId="2200380B" wp14:editId="4812089D">
-            <wp:extent cx="5932554" cy="2476333"/>
-            <wp:effectExtent l="0" t="0" r="0" b="635"/>
+          <wp:inline distT="0" distB="0" distL="0" distR="0" wp14:anchorId="2200380B" wp14:editId="5D8BC8A2">
+            <wp:extent cx="5968873" cy="2319997"/>
+            <wp:effectExtent l="0" t="0" r="0" b="4445"/>
             <wp:docPr id="1" name="Рисунок 1"/>
             <wp:cNvGraphicFramePr>
               <a:graphicFrameLocks xmlns:a="http://schemas.openxmlformats.org/drawingml/2006/main" noChangeAspect="1"/>
@@ -1171,7 +1190,7 @@
               <a:graphicData uri="http://schemas.openxmlformats.org/drawingml/2006/picture">
                 <pic:pic xmlns:pic="http://schemas.openxmlformats.org/drawingml/2006/picture">
                   <pic:nvPicPr>
-                    <pic:cNvPr id="0" name="Picture 1"/>
+                    <pic:cNvPr id="1" name="Рисунок 1"/>
                     <pic:cNvPicPr>
                       <a:picLocks noChangeAspect="1" noChangeArrowheads="1"/>
                     </pic:cNvPicPr>
@@ -1184,7 +1203,6 @@
                         </a:ext>
                       </a:extLst>
                     </a:blip>
-                    <a:srcRect/>
                     <a:stretch>
                       <a:fillRect/>
                     </a:stretch>
@@ -1192,7 +1210,7 @@
                   <pic:spPr bwMode="auto">
                     <a:xfrm>
                       <a:off x="0" y="0"/>
-                      <a:ext cx="5968873" cy="2491493"/>
+                      <a:ext cx="5968873" cy="2319997"/>
                     </a:xfrm>
                     <a:prstGeom prst="rect">
                       <a:avLst/>
@@ -1334,6 +1352,38 @@
           <w:szCs w:val="28"/>
         </w:rPr>
         <w:t xml:space="preserve">). Написать несколько запросов к терминалу на проверку пола конкретных членов семьи. </w:t>
+      </w:r>
+      <w:r>
+        <w:rPr>
+          <w:rFonts w:ascii="Times New Roman" w:hAnsi="Times New Roman" w:cs="Times New Roman"/>
+          <w:sz w:val="28"/>
+          <w:szCs w:val="28"/>
+        </w:rPr>
+        <w:t>Снимки экрана запросов прикрепить в отч</w:t>
+      </w:r>
+      <w:r>
+        <w:rPr>
+          <w:rFonts w:ascii="Times New Roman" w:hAnsi="Times New Roman" w:cs="Times New Roman"/>
+          <w:sz w:val="28"/>
+          <w:szCs w:val="28"/>
+        </w:rPr>
+        <w:t>ё</w:t>
+      </w:r>
+      <w:r>
+        <w:rPr>
+          <w:rFonts w:ascii="Times New Roman" w:hAnsi="Times New Roman" w:cs="Times New Roman"/>
+          <w:sz w:val="28"/>
+          <w:szCs w:val="28"/>
+        </w:rPr>
+        <w:t>т</w:t>
+      </w:r>
+      <w:r>
+        <w:rPr>
+          <w:rFonts w:ascii="Times New Roman" w:hAnsi="Times New Roman" w:cs="Times New Roman"/>
+          <w:sz w:val="28"/>
+          <w:szCs w:val="28"/>
+        </w:rPr>
+        <w:t>.</w:t>
       </w:r>
     </w:p>
     <w:p>
@@ -1409,7 +1459,6 @@
           <w:rFonts w:eastAsiaTheme="majorEastAsia"/>
           <w:sz w:val="28"/>
           <w:szCs w:val="28"/>
-          <w:lang w:val="en-US"/>
         </w:rPr>
       </w:pPr>
       <w:r>
@@ -1473,36 +1522,24 @@
           <w:szCs w:val="28"/>
           <w:lang w:val="en-US"/>
         </w:rPr>
-        <w:t>woma</w:t>
-      </w:r>
+        <w:t>woman</w:t>
+      </w:r>
+    </w:p>
+    <w:p>
+      <w:pPr>
+        <w:spacing w:after="160" w:line="259" w:lineRule="auto"/>
+        <w:rPr>
+          <w:rFonts w:eastAsiaTheme="majorEastAsia"/>
+          <w:sz w:val="28"/>
+          <w:szCs w:val="28"/>
+        </w:rPr>
+      </w:pPr>
       <w:r>
         <w:rPr>
           <w:rStyle w:val="acopre"/>
           <w:rFonts w:eastAsiaTheme="majorEastAsia"/>
           <w:sz w:val="28"/>
           <w:szCs w:val="28"/>
-          <w:lang w:val="en-US"/>
-        </w:rPr>
-        <w:t>n</w:t>
-      </w:r>
-    </w:p>
-    <w:p>
-      <w:pPr>
-        <w:spacing w:after="160" w:line="259" w:lineRule="auto"/>
-        <w:rPr>
-          <w:rFonts w:eastAsiaTheme="majorEastAsia"/>
-          <w:sz w:val="28"/>
-          <w:szCs w:val="28"/>
-          <w:lang w:val="en-US"/>
-        </w:rPr>
-      </w:pPr>
-      <w:r>
-        <w:rPr>
-          <w:rStyle w:val="acopre"/>
-          <w:rFonts w:eastAsiaTheme="majorEastAsia"/>
-          <w:sz w:val="28"/>
-          <w:szCs w:val="28"/>
-          <w:lang w:val="en-US"/>
         </w:rPr>
         <w:br w:type="page"/>
       </w:r>
@@ -1562,7 +1599,7 @@
           <w:sz w:val="28"/>
           <w:szCs w:val="28"/>
         </w:rPr>
-        <w:t>, которые выводят на экран всех мужчин и всех женщин соответственно. Провести трассировку</w:t>
+        <w:t xml:space="preserve">, которые выводят на экран всех мужчин и всех женщин соответственно. </w:t>
       </w:r>
       <w:r>
         <w:rPr>
@@ -1570,7 +1607,23 @@
           <w:sz w:val="28"/>
           <w:szCs w:val="28"/>
         </w:rPr>
-        <w:t>.</w:t>
+        <w:t>Провести трассировку, снимок экрана прикрепить в отч</w:t>
+      </w:r>
+      <w:r>
+        <w:rPr>
+          <w:rFonts w:ascii="Times New Roman" w:hAnsi="Times New Roman" w:cs="Times New Roman"/>
+          <w:sz w:val="28"/>
+          <w:szCs w:val="28"/>
+        </w:rPr>
+        <w:t>ё</w:t>
+      </w:r>
+      <w:r>
+        <w:rPr>
+          <w:rFonts w:ascii="Times New Roman" w:hAnsi="Times New Roman" w:cs="Times New Roman"/>
+          <w:sz w:val="28"/>
+          <w:szCs w:val="28"/>
+        </w:rPr>
+        <w:t>т.</w:t>
       </w:r>
     </w:p>
     <w:p>
@@ -2303,41 +2356,34 @@
         <w:spacing w:line="360" w:lineRule="auto"/>
         <w:jc w:val="center"/>
         <w:rPr>
-          <w:sz w:val="28"/>
-          <w:szCs w:val="28"/>
-          <w:lang w:val="en-US"/>
-        </w:rPr>
-      </w:pPr>
-      <w:r>
-        <w:rPr>
-          <w:sz w:val="28"/>
-          <w:szCs w:val="28"/>
-        </w:rPr>
-        <w:t xml:space="preserve">Рисунок </w:t>
-      </w:r>
-      <w:r>
-        <w:rPr>
-          <w:sz w:val="28"/>
-          <w:szCs w:val="28"/>
-          <w:lang w:val="en-US"/>
-        </w:rPr>
-        <w:t>4.3</w:t>
-      </w:r>
-      <w:r>
-        <w:rPr>
-          <w:sz w:val="28"/>
-          <w:szCs w:val="28"/>
-        </w:rPr>
-        <w:t xml:space="preserve"> </w:t>
-      </w:r>
-      <w:r>
-        <w:rPr>
           <w:rStyle w:val="acopre"/>
           <w:rFonts w:eastAsiaTheme="majorEastAsia"/>
           <w:sz w:val="28"/>
           <w:szCs w:val="28"/>
-        </w:rPr>
-        <w:t>—</w:t>
+          <w:lang w:val="en-US"/>
+        </w:rPr>
+      </w:pPr>
+      <w:r>
+        <w:rPr>
+          <w:sz w:val="28"/>
+          <w:szCs w:val="28"/>
+        </w:rPr>
+        <w:t xml:space="preserve">Рисунок </w:t>
+      </w:r>
+      <w:r>
+        <w:rPr>
+          <w:sz w:val="28"/>
+          <w:szCs w:val="28"/>
+          <w:lang w:val="en-US"/>
+        </w:rPr>
+        <w:t>4.3</w:t>
+      </w:r>
+      <w:r>
+        <w:rPr>
+          <w:sz w:val="28"/>
+          <w:szCs w:val="28"/>
+        </w:rPr>
+        <w:t xml:space="preserve"> </w:t>
       </w:r>
       <w:r>
         <w:rPr>
@@ -2346,7 +2392,7 @@
           <w:sz w:val="28"/>
           <w:szCs w:val="28"/>
         </w:rPr>
-        <w:t xml:space="preserve"> Трассировка предиката </w:t>
+        <w:t>—</w:t>
       </w:r>
       <w:r>
         <w:rPr>
@@ -2354,9 +2400,423 @@
           <w:rFonts w:eastAsiaTheme="majorEastAsia"/>
           <w:sz w:val="28"/>
           <w:szCs w:val="28"/>
+        </w:rPr>
+        <w:t xml:space="preserve"> Трассировка предиката </w:t>
+      </w:r>
+      <w:r>
+        <w:rPr>
+          <w:rStyle w:val="acopre"/>
+          <w:rFonts w:eastAsiaTheme="majorEastAsia"/>
+          <w:sz w:val="28"/>
+          <w:szCs w:val="28"/>
           <w:lang w:val="en-US"/>
         </w:rPr>
         <w:t>women</w:t>
+      </w:r>
+    </w:p>
+    <w:p>
+      <w:pPr>
+        <w:spacing w:line="360" w:lineRule="auto"/>
+        <w:jc w:val="center"/>
+        <w:rPr>
+          <w:b/>
+          <w:bCs/>
+        </w:rPr>
+      </w:pPr>
+      <w:r>
+        <w:rPr>
+          <w:b/>
+          <w:bCs/>
+        </w:rPr>
+        <w:lastRenderedPageBreak/>
+        <w:t>З</w:t>
+      </w:r>
+      <w:r>
+        <w:rPr>
+          <w:b/>
+          <w:bCs/>
+        </w:rPr>
+        <w:t>АДАНИЕ</w:t>
+      </w:r>
+      <w:r>
+        <w:rPr>
+          <w:b/>
+          <w:bCs/>
+        </w:rPr>
+        <w:t xml:space="preserve"> 2</w:t>
+      </w:r>
+    </w:p>
+    <w:p>
+      <w:pPr>
+        <w:spacing w:line="360" w:lineRule="auto"/>
+        <w:jc w:val="center"/>
+      </w:pPr>
+    </w:p>
+    <w:p>
+      <w:pPr>
+        <w:spacing w:line="360" w:lineRule="auto"/>
+        <w:ind w:firstLine="709"/>
+        <w:jc w:val="both"/>
+        <w:rPr>
+          <w:sz w:val="28"/>
+          <w:szCs w:val="28"/>
+        </w:rPr>
+      </w:pPr>
+      <w:r>
+        <w:t xml:space="preserve"> </w:t>
+      </w:r>
+      <w:r>
+        <w:rPr>
+          <w:sz w:val="28"/>
+          <w:szCs w:val="28"/>
+        </w:rPr>
+        <w:t xml:space="preserve">Построить базу данных </w:t>
+      </w:r>
+      <w:proofErr w:type="spellStart"/>
+      <w:r>
+        <w:rPr>
+          <w:sz w:val="28"/>
+          <w:szCs w:val="28"/>
+        </w:rPr>
+        <w:t>Prolog</w:t>
+      </w:r>
+      <w:proofErr w:type="spellEnd"/>
+      <w:r>
+        <w:rPr>
+          <w:sz w:val="28"/>
+          <w:szCs w:val="28"/>
+        </w:rPr>
+        <w:t xml:space="preserve"> отношения «является родителем», пример доступен по ссылке выше. Провести несколько запросов к терминалу </w:t>
+      </w:r>
+      <w:proofErr w:type="spellStart"/>
+      <w:r>
+        <w:rPr>
+          <w:sz w:val="28"/>
+          <w:szCs w:val="28"/>
+        </w:rPr>
+        <w:t>Prolog</w:t>
+      </w:r>
+      <w:proofErr w:type="spellEnd"/>
+      <w:r>
+        <w:rPr>
+          <w:sz w:val="28"/>
+          <w:szCs w:val="28"/>
+        </w:rPr>
+        <w:t>, снимки экрана трех результатов прикрепить в отч</w:t>
+      </w:r>
+      <w:r>
+        <w:rPr>
+          <w:sz w:val="28"/>
+          <w:szCs w:val="28"/>
+        </w:rPr>
+        <w:t>ё</w:t>
+      </w:r>
+      <w:r>
+        <w:rPr>
+          <w:sz w:val="28"/>
+          <w:szCs w:val="28"/>
+        </w:rPr>
+        <w:t>т.</w:t>
+      </w:r>
+    </w:p>
+    <w:p>
+      <w:pPr>
+        <w:spacing w:line="360" w:lineRule="auto"/>
+        <w:ind w:firstLine="709"/>
+        <w:jc w:val="center"/>
+      </w:pPr>
+      <w:r>
+        <w:rPr>
+          <w:noProof/>
+        </w:rPr>
+        <w:drawing>
+          <wp:inline distT="0" distB="0" distL="0" distR="0" wp14:anchorId="1BE3C9EB" wp14:editId="7E23A9AC">
+            <wp:extent cx="2544408" cy="2027582"/>
+            <wp:effectExtent l="0" t="0" r="8890" b="0"/>
+            <wp:docPr id="2" name="Рисунок 2"/>
+            <wp:cNvGraphicFramePr>
+              <a:graphicFrameLocks xmlns:a="http://schemas.openxmlformats.org/drawingml/2006/main" noChangeAspect="1"/>
+            </wp:cNvGraphicFramePr>
+            <a:graphic xmlns:a="http://schemas.openxmlformats.org/drawingml/2006/main">
+              <a:graphicData uri="http://schemas.openxmlformats.org/drawingml/2006/picture">
+                <pic:pic xmlns:pic="http://schemas.openxmlformats.org/drawingml/2006/picture">
+                  <pic:nvPicPr>
+                    <pic:cNvPr id="0" name="Picture 1"/>
+                    <pic:cNvPicPr>
+                      <a:picLocks noChangeAspect="1" noChangeArrowheads="1"/>
+                    </pic:cNvPicPr>
+                  </pic:nvPicPr>
+                  <pic:blipFill>
+                    <a:blip r:embed="rId16">
+                      <a:extLst>
+                        <a:ext uri="{28A0092B-C50C-407E-A947-70E740481C1C}">
+                          <a14:useLocalDpi xmlns:a14="http://schemas.microsoft.com/office/drawing/2010/main" val="0"/>
+                        </a:ext>
+                      </a:extLst>
+                    </a:blip>
+                    <a:srcRect/>
+                    <a:stretch>
+                      <a:fillRect/>
+                    </a:stretch>
+                  </pic:blipFill>
+                  <pic:spPr bwMode="auto">
+                    <a:xfrm>
+                      <a:off x="0" y="0"/>
+                      <a:ext cx="2566401" cy="2045108"/>
+                    </a:xfrm>
+                    <a:prstGeom prst="rect">
+                      <a:avLst/>
+                    </a:prstGeom>
+                    <a:noFill/>
+                    <a:ln>
+                      <a:noFill/>
+                    </a:ln>
+                  </pic:spPr>
+                </pic:pic>
+              </a:graphicData>
+            </a:graphic>
+          </wp:inline>
+        </w:drawing>
+      </w:r>
+    </w:p>
+    <w:p>
+      <w:pPr>
+        <w:spacing w:line="360" w:lineRule="auto"/>
+        <w:ind w:firstLine="709"/>
+        <w:jc w:val="center"/>
+        <w:rPr>
+          <w:rStyle w:val="acopre"/>
+          <w:rFonts w:eastAsiaTheme="majorEastAsia"/>
+          <w:sz w:val="28"/>
+          <w:szCs w:val="28"/>
+          <w:lang w:val="en-US"/>
+        </w:rPr>
+      </w:pPr>
+      <w:r>
+        <w:t>Рисунок 5</w:t>
+      </w:r>
+      <w:r>
+        <w:rPr>
+          <w:sz w:val="28"/>
+          <w:szCs w:val="28"/>
+        </w:rPr>
+        <w:t xml:space="preserve"> </w:t>
+      </w:r>
+      <w:r>
+        <w:rPr>
+          <w:rStyle w:val="acopre"/>
+          <w:rFonts w:eastAsiaTheme="majorEastAsia"/>
+          <w:sz w:val="28"/>
+          <w:szCs w:val="28"/>
+        </w:rPr>
+        <w:t>—</w:t>
+      </w:r>
+      <w:r>
+        <w:rPr>
+          <w:rStyle w:val="acopre"/>
+          <w:rFonts w:eastAsiaTheme="majorEastAsia"/>
+          <w:sz w:val="28"/>
+          <w:szCs w:val="28"/>
+        </w:rPr>
+        <w:t xml:space="preserve"> Проверка предиката </w:t>
+      </w:r>
+      <w:r>
+        <w:rPr>
+          <w:rStyle w:val="acopre"/>
+          <w:rFonts w:eastAsiaTheme="majorEastAsia"/>
+          <w:sz w:val="28"/>
+          <w:szCs w:val="28"/>
+          <w:lang w:val="en-US"/>
+        </w:rPr>
+        <w:t>parent</w:t>
+      </w:r>
+    </w:p>
+    <w:p>
+      <w:pPr>
+        <w:spacing w:line="360" w:lineRule="auto"/>
+        <w:ind w:firstLine="709"/>
+        <w:jc w:val="center"/>
+        <w:rPr>
+          <w:rFonts w:eastAsiaTheme="majorEastAsia"/>
+          <w:sz w:val="28"/>
+          <w:szCs w:val="28"/>
+          <w:lang w:val="en-US"/>
+        </w:rPr>
+      </w:pPr>
+    </w:p>
+    <w:p>
+      <w:pPr>
+        <w:spacing w:line="360" w:lineRule="auto"/>
+        <w:ind w:firstLine="709"/>
+        <w:jc w:val="both"/>
+        <w:rPr>
+          <w:sz w:val="28"/>
+          <w:szCs w:val="28"/>
+        </w:rPr>
+      </w:pPr>
+      <w:r>
+        <w:rPr>
+          <w:sz w:val="28"/>
+          <w:szCs w:val="28"/>
+        </w:rPr>
+        <w:t xml:space="preserve">Построить предикат, который </w:t>
+      </w:r>
+      <w:proofErr w:type="spellStart"/>
+      <w:r>
+        <w:rPr>
+          <w:sz w:val="28"/>
+          <w:szCs w:val="28"/>
+        </w:rPr>
+        <w:t>children</w:t>
+      </w:r>
+      <w:proofErr w:type="spellEnd"/>
+      <w:r>
+        <w:rPr>
+          <w:sz w:val="28"/>
+          <w:szCs w:val="28"/>
+        </w:rPr>
+        <w:t>(X), который выводит всех</w:t>
+      </w:r>
+      <w:r>
+        <w:rPr>
+          <w:sz w:val="28"/>
+          <w:szCs w:val="28"/>
+        </w:rPr>
+        <w:t xml:space="preserve"> </w:t>
+      </w:r>
+      <w:r>
+        <w:rPr>
+          <w:sz w:val="28"/>
+          <w:szCs w:val="28"/>
+        </w:rPr>
+        <w:br/>
+      </w:r>
+      <w:r>
+        <w:rPr>
+          <w:sz w:val="28"/>
+          <w:szCs w:val="28"/>
+        </w:rPr>
+        <w:t>детей X.</w:t>
+      </w:r>
+    </w:p>
+    <w:p>
+      <w:pPr>
+        <w:spacing w:line="360" w:lineRule="auto"/>
+        <w:ind w:firstLine="709"/>
+        <w:jc w:val="center"/>
+        <w:rPr>
+          <w:sz w:val="28"/>
+          <w:szCs w:val="28"/>
+        </w:rPr>
+      </w:pPr>
+      <w:r>
+        <w:rPr>
+          <w:noProof/>
+          <w:sz w:val="28"/>
+          <w:szCs w:val="28"/>
+        </w:rPr>
+        <w:drawing>
+          <wp:inline distT="0" distB="0" distL="0" distR="0" wp14:anchorId="2ECED3D2" wp14:editId="4A754D2D">
+            <wp:extent cx="2663592" cy="4134678"/>
+            <wp:effectExtent l="0" t="0" r="3810" b="0"/>
+            <wp:docPr id="3" name="Рисунок 3"/>
+            <wp:cNvGraphicFramePr>
+              <a:graphicFrameLocks xmlns:a="http://schemas.openxmlformats.org/drawingml/2006/main" noChangeAspect="1"/>
+            </wp:cNvGraphicFramePr>
+            <a:graphic xmlns:a="http://schemas.openxmlformats.org/drawingml/2006/main">
+              <a:graphicData uri="http://schemas.openxmlformats.org/drawingml/2006/picture">
+                <pic:pic xmlns:pic="http://schemas.openxmlformats.org/drawingml/2006/picture">
+                  <pic:nvPicPr>
+                    <pic:cNvPr id="0" name="Picture 2"/>
+                    <pic:cNvPicPr>
+                      <a:picLocks noChangeAspect="1" noChangeArrowheads="1"/>
+                    </pic:cNvPicPr>
+                  </pic:nvPicPr>
+                  <pic:blipFill>
+                    <a:blip r:embed="rId17">
+                      <a:extLst>
+                        <a:ext uri="{28A0092B-C50C-407E-A947-70E740481C1C}">
+                          <a14:useLocalDpi xmlns:a14="http://schemas.microsoft.com/office/drawing/2010/main" val="0"/>
+                        </a:ext>
+                      </a:extLst>
+                    </a:blip>
+                    <a:srcRect/>
+                    <a:stretch>
+                      <a:fillRect/>
+                    </a:stretch>
+                  </pic:blipFill>
+                  <pic:spPr bwMode="auto">
+                    <a:xfrm>
+                      <a:off x="0" y="0"/>
+                      <a:ext cx="2690528" cy="4176491"/>
+                    </a:xfrm>
+                    <a:prstGeom prst="rect">
+                      <a:avLst/>
+                    </a:prstGeom>
+                    <a:noFill/>
+                    <a:ln>
+                      <a:noFill/>
+                    </a:ln>
+                  </pic:spPr>
+                </pic:pic>
+              </a:graphicData>
+            </a:graphic>
+          </wp:inline>
+        </w:drawing>
+      </w:r>
+    </w:p>
+    <w:p>
+      <w:pPr>
+        <w:spacing w:line="360" w:lineRule="auto"/>
+        <w:ind w:firstLine="709"/>
+        <w:jc w:val="center"/>
+        <w:rPr>
+          <w:sz w:val="28"/>
+          <w:szCs w:val="28"/>
+          <w:lang w:val="en-US"/>
+        </w:rPr>
+      </w:pPr>
+      <w:r>
+        <w:rPr>
+          <w:sz w:val="28"/>
+          <w:szCs w:val="28"/>
+        </w:rPr>
+        <w:t>Рисунок 6</w:t>
+      </w:r>
+      <w:r>
+        <w:rPr>
+          <w:sz w:val="28"/>
+          <w:szCs w:val="28"/>
+        </w:rPr>
+        <w:t xml:space="preserve"> </w:t>
+      </w:r>
+      <w:r>
+        <w:rPr>
+          <w:rStyle w:val="acopre"/>
+          <w:rFonts w:eastAsiaTheme="majorEastAsia"/>
+          <w:sz w:val="28"/>
+          <w:szCs w:val="28"/>
+        </w:rPr>
+        <w:t>—</w:t>
+      </w:r>
+      <w:r>
+        <w:rPr>
+          <w:rStyle w:val="acopre"/>
+          <w:rFonts w:eastAsiaTheme="majorEastAsia"/>
+          <w:sz w:val="28"/>
+          <w:szCs w:val="28"/>
+        </w:rPr>
+        <w:t xml:space="preserve"> Проверка предиката </w:t>
+      </w:r>
+      <w:r>
+        <w:rPr>
+          <w:rStyle w:val="acopre"/>
+          <w:rFonts w:eastAsiaTheme="majorEastAsia"/>
+          <w:sz w:val="28"/>
+          <w:szCs w:val="28"/>
+          <w:lang w:val="en-US"/>
+        </w:rPr>
+        <w:t>children</w:t>
       </w:r>
     </w:p>
     <w:sectPr>
@@ -4514,6 +4974,21 @@
 </file>
 
 <file path=customXml/item1.xml><?xml version="1.0" encoding="utf-8"?>
+<p:properties xmlns:p="http://schemas.microsoft.com/office/2006/metadata/properties" xmlns:xsi="http://www.w3.org/2001/XMLSchema-instance" xmlns:pc="http://schemas.microsoft.com/office/infopath/2007/PartnerControls">
+  <documentManagement/>
+</p:properties>
+</file>
+
+<file path=customXml/item2.xml><?xml version="1.0" encoding="utf-8"?>
+<?mso-contentType ?>
+<FormTemplates xmlns="http://schemas.microsoft.com/sharepoint/v3/contenttype/forms">
+  <Display>DocumentLibraryForm</Display>
+  <Edit>DocumentLibraryForm</Edit>
+  <New>DocumentLibraryForm</New>
+</FormTemplates>
+</file>
+
+<file path=customXml/item3.xml><?xml version="1.0" encoding="utf-8"?>
 <ct:contentTypeSchema xmlns:ct="http://schemas.microsoft.com/office/2006/metadata/contentType" xmlns:ma="http://schemas.microsoft.com/office/2006/metadata/properties/metaAttributes" ct:_="" ma:_="" ma:contentTypeName="Документ" ma:contentTypeID="0x010100C11076531032E44E8537941A0BC56B6B" ma:contentTypeVersion="9" ma:contentTypeDescription="Создание документа." ma:contentTypeScope="" ma:versionID="597042dcc34847188f2231816d9009e6">
   <xsd:schema xmlns:xsd="http://www.w3.org/2001/XMLSchema" xmlns:xs="http://www.w3.org/2001/XMLSchema" xmlns:p="http://schemas.microsoft.com/office/2006/metadata/properties" xmlns:ns2="bb0f82e4-6d17-4b5c-b4f3-a98cf09d9784" targetNamespace="http://schemas.microsoft.com/office/2006/metadata/properties" ma:root="true" ma:fieldsID="37c8c829e7e0b5688814bf137e955752" ns2:_="">
     <xsd:import namespace="bb0f82e4-6d17-4b5c-b4f3-a98cf09d9784"/>
@@ -4691,22 +5166,24 @@
 </ct:contentTypeSchema>
 </file>
 
-<file path=customXml/item2.xml><?xml version="1.0" encoding="utf-8"?>
-<p:properties xmlns:p="http://schemas.microsoft.com/office/2006/metadata/properties" xmlns:xsi="http://www.w3.org/2001/XMLSchema-instance" xmlns:pc="http://schemas.microsoft.com/office/infopath/2007/PartnerControls">
-  <documentManagement/>
-</p:properties>
+<file path=customXml/itemProps1.xml><?xml version="1.0" encoding="utf-8"?>
+<ds:datastoreItem xmlns:ds="http://schemas.openxmlformats.org/officeDocument/2006/customXml" ds:itemID="{46D3D591-AD0A-4FC0-AC5E-661BF68A3AAA}">
+  <ds:schemaRefs>
+    <ds:schemaRef ds:uri="http://schemas.microsoft.com/office/2006/metadata/properties"/>
+    <ds:schemaRef ds:uri="http://schemas.microsoft.com/office/infopath/2007/PartnerControls"/>
+  </ds:schemaRefs>
+</ds:datastoreItem>
 </file>
 
-<file path=customXml/item3.xml><?xml version="1.0" encoding="utf-8"?>
-<?mso-contentType ?>
-<FormTemplates xmlns="http://schemas.microsoft.com/sharepoint/v3/contenttype/forms">
-  <Display>DocumentLibraryForm</Display>
-  <Edit>DocumentLibraryForm</Edit>
-  <New>DocumentLibraryForm</New>
-</FormTemplates>
+<file path=customXml/itemProps2.xml><?xml version="1.0" encoding="utf-8"?>
+<ds:datastoreItem xmlns:ds="http://schemas.openxmlformats.org/officeDocument/2006/customXml" ds:itemID="{8526D337-87C5-4656-920B-9F01D6A855BE}">
+  <ds:schemaRefs>
+    <ds:schemaRef ds:uri="http://schemas.microsoft.com/sharepoint/v3/contenttype/forms"/>
+  </ds:schemaRefs>
+</ds:datastoreItem>
 </file>
 
-<file path=customXml/itemProps1.xml><?xml version="1.0" encoding="utf-8"?>
+<file path=customXml/itemProps3.xml><?xml version="1.0" encoding="utf-8"?>
 <ds:datastoreItem xmlns:ds="http://schemas.openxmlformats.org/officeDocument/2006/customXml" ds:itemID="{CD39A9C2-AD01-403A-9A12-86BD156938E5}">
   <ds:schemaRefs>
     <ds:schemaRef ds:uri="http://schemas.microsoft.com/office/2006/metadata/contentType"/>
@@ -4722,21 +5199,4 @@
     <ds:schemaRef ds:uri="http://schemas.microsoft.com/internal/obd"/>
   </ds:schemaRefs>
 </ds:datastoreItem>
-</file>
-
-<file path=customXml/itemProps2.xml><?xml version="1.0" encoding="utf-8"?>
-<ds:datastoreItem xmlns:ds="http://schemas.openxmlformats.org/officeDocument/2006/customXml" ds:itemID="{46D3D591-AD0A-4FC0-AC5E-661BF68A3AAA}">
-  <ds:schemaRefs>
-    <ds:schemaRef ds:uri="http://schemas.microsoft.com/office/2006/metadata/properties"/>
-    <ds:schemaRef ds:uri="http://schemas.microsoft.com/office/infopath/2007/PartnerControls"/>
-  </ds:schemaRefs>
-</ds:datastoreItem>
-</file>
-
-<file path=customXml/itemProps3.xml><?xml version="1.0" encoding="utf-8"?>
-<ds:datastoreItem xmlns:ds="http://schemas.openxmlformats.org/officeDocument/2006/customXml" ds:itemID="{8526D337-87C5-4656-920B-9F01D6A855BE}">
-  <ds:schemaRefs>
-    <ds:schemaRef ds:uri="http://schemas.microsoft.com/sharepoint/v3/contenttype/forms"/>
-  </ds:schemaRefs>
-</ds:datastoreItem>
 </file>
</xml_diff>

<commit_message>
added task 1.7 (+ some predicates're modifed with 'fail')
</commit_message>
<xml_diff>
--- a/report №1.docx
+++ b/report №1.docx
@@ -1476,7 +1476,25 @@
           <w:sz w:val="28"/>
           <w:szCs w:val="28"/>
         </w:rPr>
-        <w:t xml:space="preserve"> Проверка предикатов </w:t>
+        <w:t xml:space="preserve"> Проверка </w:t>
+      </w:r>
+      <w:r>
+        <w:rPr>
+          <w:rStyle w:val="acopre"/>
+          <w:rFonts w:eastAsiaTheme="majorEastAsia"/>
+          <w:sz w:val="28"/>
+          <w:szCs w:val="28"/>
+        </w:rPr>
+        <w:t>фактов</w:t>
+      </w:r>
+      <w:r>
+        <w:rPr>
+          <w:rStyle w:val="acopre"/>
+          <w:rFonts w:eastAsiaTheme="majorEastAsia"/>
+          <w:sz w:val="28"/>
+          <w:szCs w:val="28"/>
+        </w:rPr>
+        <w:t xml:space="preserve"> </w:t>
       </w:r>
       <w:r>
         <w:rPr>
@@ -1495,6 +1513,34 @@
           <w:sz w:val="28"/>
           <w:szCs w:val="28"/>
         </w:rPr>
+        <w:t>(</w:t>
+      </w:r>
+      <w:r>
+        <w:rPr>
+          <w:rStyle w:val="acopre"/>
+          <w:rFonts w:eastAsiaTheme="majorEastAsia"/>
+          <w:sz w:val="28"/>
+          <w:szCs w:val="28"/>
+          <w:lang w:val="en-US"/>
+        </w:rPr>
+        <w:t>X</w:t>
+      </w:r>
+      <w:r>
+        <w:rPr>
+          <w:rStyle w:val="acopre"/>
+          <w:rFonts w:eastAsiaTheme="majorEastAsia"/>
+          <w:sz w:val="28"/>
+          <w:szCs w:val="28"/>
+        </w:rPr>
+        <w:t>)</w:t>
+      </w:r>
+      <w:r>
+        <w:rPr>
+          <w:rStyle w:val="acopre"/>
+          <w:rFonts w:eastAsiaTheme="majorEastAsia"/>
+          <w:sz w:val="28"/>
+          <w:szCs w:val="28"/>
+        </w:rPr>
         <w:t xml:space="preserve"> </w:t>
       </w:r>
       <w:r>
@@ -1515,6 +1561,34 @@
           <w:lang w:val="en-US"/>
         </w:rPr>
         <w:t>woman</w:t>
+      </w:r>
+      <w:r>
+        <w:rPr>
+          <w:rStyle w:val="acopre"/>
+          <w:rFonts w:eastAsiaTheme="majorEastAsia"/>
+          <w:sz w:val="28"/>
+          <w:szCs w:val="28"/>
+        </w:rPr>
+        <w:t>(</w:t>
+      </w:r>
+      <w:r>
+        <w:rPr>
+          <w:rStyle w:val="acopre"/>
+          <w:rFonts w:eastAsiaTheme="majorEastAsia"/>
+          <w:sz w:val="28"/>
+          <w:szCs w:val="28"/>
+          <w:lang w:val="en-US"/>
+        </w:rPr>
+        <w:t>X</w:t>
+      </w:r>
+      <w:r>
+        <w:rPr>
+          <w:rStyle w:val="acopre"/>
+          <w:rFonts w:eastAsiaTheme="majorEastAsia"/>
+          <w:sz w:val="28"/>
+          <w:szCs w:val="28"/>
+        </w:rPr>
+        <w:t>)</w:t>
       </w:r>
     </w:p>
     <w:p>
@@ -1690,58 +1764,102 @@
         <w:rPr>
           <w:sz w:val="28"/>
           <w:szCs w:val="28"/>
+        </w:rPr>
+      </w:pPr>
+      <w:r>
+        <w:rPr>
+          <w:sz w:val="28"/>
+          <w:szCs w:val="28"/>
+        </w:rPr>
+        <w:t>Рисунок 3</w:t>
+      </w:r>
+      <w:r>
+        <w:rPr>
+          <w:sz w:val="28"/>
+          <w:szCs w:val="28"/>
+        </w:rPr>
+        <w:t>.1</w:t>
+      </w:r>
+      <w:r>
+        <w:rPr>
+          <w:sz w:val="28"/>
+          <w:szCs w:val="28"/>
+        </w:rPr>
+        <w:t xml:space="preserve"> </w:t>
+      </w:r>
+      <w:r>
+        <w:rPr>
+          <w:rStyle w:val="acopre"/>
+          <w:rFonts w:eastAsiaTheme="majorEastAsia"/>
+          <w:sz w:val="28"/>
+          <w:szCs w:val="28"/>
+        </w:rPr>
+        <w:t>—</w:t>
+      </w:r>
+      <w:r>
+        <w:rPr>
+          <w:rStyle w:val="acopre"/>
+          <w:rFonts w:eastAsiaTheme="majorEastAsia"/>
+          <w:sz w:val="28"/>
+          <w:szCs w:val="28"/>
+        </w:rPr>
+        <w:t xml:space="preserve"> Трассировка </w:t>
+      </w:r>
+      <w:r>
+        <w:rPr>
+          <w:rStyle w:val="acopre"/>
+          <w:rFonts w:eastAsiaTheme="majorEastAsia"/>
+          <w:sz w:val="28"/>
+          <w:szCs w:val="28"/>
+        </w:rPr>
+        <w:t>факта</w:t>
+      </w:r>
+      <w:r>
+        <w:rPr>
+          <w:rStyle w:val="acopre"/>
+          <w:rFonts w:eastAsiaTheme="majorEastAsia"/>
+          <w:sz w:val="28"/>
+          <w:szCs w:val="28"/>
+        </w:rPr>
+        <w:t xml:space="preserve"> </w:t>
+      </w:r>
+      <w:r>
+        <w:rPr>
+          <w:rStyle w:val="acopre"/>
+          <w:rFonts w:eastAsiaTheme="majorEastAsia"/>
+          <w:sz w:val="28"/>
+          <w:szCs w:val="28"/>
           <w:lang w:val="en-US"/>
         </w:rPr>
-      </w:pPr>
-      <w:r>
-        <w:rPr>
-          <w:sz w:val="28"/>
-          <w:szCs w:val="28"/>
-        </w:rPr>
-        <w:t>Рисунок 3</w:t>
-      </w:r>
-      <w:r>
-        <w:rPr>
+        <w:t>man</w:t>
+      </w:r>
+      <w:r>
+        <w:rPr>
+          <w:rStyle w:val="acopre"/>
+          <w:rFonts w:eastAsiaTheme="majorEastAsia"/>
+          <w:sz w:val="28"/>
+          <w:szCs w:val="28"/>
+        </w:rPr>
+        <w:t>(</w:t>
+      </w:r>
+      <w:r>
+        <w:rPr>
+          <w:rStyle w:val="acopre"/>
+          <w:rFonts w:eastAsiaTheme="majorEastAsia"/>
           <w:sz w:val="28"/>
           <w:szCs w:val="28"/>
           <w:lang w:val="en-US"/>
         </w:rPr>
-        <w:t>.1</w:t>
-      </w:r>
-      <w:r>
-        <w:rPr>
-          <w:sz w:val="28"/>
-          <w:szCs w:val="28"/>
-        </w:rPr>
-        <w:t xml:space="preserve"> </w:t>
-      </w:r>
-      <w:r>
-        <w:rPr>
-          <w:rStyle w:val="acopre"/>
-          <w:rFonts w:eastAsiaTheme="majorEastAsia"/>
-          <w:sz w:val="28"/>
-          <w:szCs w:val="28"/>
-        </w:rPr>
-        <w:t>—</w:t>
-      </w:r>
-      <w:r>
-        <w:rPr>
-          <w:rStyle w:val="acopre"/>
-          <w:rFonts w:eastAsiaTheme="majorEastAsia"/>
-          <w:sz w:val="28"/>
-          <w:szCs w:val="28"/>
-        </w:rPr>
-        <w:t xml:space="preserve"> Трассировка предиката </w:t>
-      </w:r>
-      <w:r>
-        <w:rPr>
-          <w:rStyle w:val="acopre"/>
-          <w:rFonts w:eastAsiaTheme="majorEastAsia"/>
-          <w:sz w:val="28"/>
-          <w:szCs w:val="28"/>
-          <w:lang w:val="en-US"/>
-        </w:rPr>
-        <w:t>man</w:t>
+        <w:t>X</w:t>
+      </w:r>
+      <w:r>
+        <w:rPr>
+          <w:rStyle w:val="acopre"/>
+          <w:rFonts w:eastAsiaTheme="majorEastAsia"/>
+          <w:sz w:val="28"/>
+          <w:szCs w:val="28"/>
+        </w:rPr>
+        <w:t>)</w:t>
       </w:r>
     </w:p>
     <w:p>
@@ -1817,58 +1935,102 @@
         <w:rPr>
           <w:sz w:val="28"/>
           <w:szCs w:val="28"/>
+        </w:rPr>
+      </w:pPr>
+      <w:r>
+        <w:rPr>
+          <w:sz w:val="28"/>
+          <w:szCs w:val="28"/>
+        </w:rPr>
+        <w:t xml:space="preserve">Рисунок </w:t>
+      </w:r>
+      <w:r>
+        <w:rPr>
+          <w:sz w:val="28"/>
+          <w:szCs w:val="28"/>
+        </w:rPr>
+        <w:t>3.2</w:t>
+      </w:r>
+      <w:r>
+        <w:rPr>
+          <w:sz w:val="28"/>
+          <w:szCs w:val="28"/>
+        </w:rPr>
+        <w:t xml:space="preserve"> </w:t>
+      </w:r>
+      <w:r>
+        <w:rPr>
+          <w:rStyle w:val="acopre"/>
+          <w:rFonts w:eastAsiaTheme="majorEastAsia"/>
+          <w:sz w:val="28"/>
+          <w:szCs w:val="28"/>
+        </w:rPr>
+        <w:t>—</w:t>
+      </w:r>
+      <w:r>
+        <w:rPr>
+          <w:rStyle w:val="acopre"/>
+          <w:rFonts w:eastAsiaTheme="majorEastAsia"/>
+          <w:sz w:val="28"/>
+          <w:szCs w:val="28"/>
+        </w:rPr>
+        <w:t xml:space="preserve"> Трассировка </w:t>
+      </w:r>
+      <w:r>
+        <w:rPr>
+          <w:rStyle w:val="acopre"/>
+          <w:rFonts w:eastAsiaTheme="majorEastAsia"/>
+          <w:sz w:val="28"/>
+          <w:szCs w:val="28"/>
+        </w:rPr>
+        <w:t>факта</w:t>
+      </w:r>
+      <w:r>
+        <w:rPr>
+          <w:rStyle w:val="acopre"/>
+          <w:rFonts w:eastAsiaTheme="majorEastAsia"/>
+          <w:sz w:val="28"/>
+          <w:szCs w:val="28"/>
+        </w:rPr>
+        <w:t xml:space="preserve"> </w:t>
+      </w:r>
+      <w:r>
+        <w:rPr>
+          <w:rStyle w:val="acopre"/>
+          <w:rFonts w:eastAsiaTheme="majorEastAsia"/>
+          <w:sz w:val="28"/>
+          <w:szCs w:val="28"/>
           <w:lang w:val="en-US"/>
         </w:rPr>
-      </w:pPr>
-      <w:r>
-        <w:rPr>
-          <w:sz w:val="28"/>
-          <w:szCs w:val="28"/>
-        </w:rPr>
-        <w:t xml:space="preserve">Рисунок </w:t>
-      </w:r>
-      <w:r>
-        <w:rPr>
+        <w:t>man</w:t>
+      </w:r>
+      <w:r>
+        <w:rPr>
+          <w:rStyle w:val="acopre"/>
+          <w:rFonts w:eastAsiaTheme="majorEastAsia"/>
+          <w:sz w:val="28"/>
+          <w:szCs w:val="28"/>
+        </w:rPr>
+        <w:t>(</w:t>
+      </w:r>
+      <w:r>
+        <w:rPr>
+          <w:rStyle w:val="acopre"/>
+          <w:rFonts w:eastAsiaTheme="majorEastAsia"/>
           <w:sz w:val="28"/>
           <w:szCs w:val="28"/>
           <w:lang w:val="en-US"/>
         </w:rPr>
-        <w:t>3.2</w:t>
-      </w:r>
-      <w:r>
-        <w:rPr>
-          <w:sz w:val="28"/>
-          <w:szCs w:val="28"/>
-        </w:rPr>
-        <w:t xml:space="preserve"> </w:t>
-      </w:r>
-      <w:r>
-        <w:rPr>
-          <w:rStyle w:val="acopre"/>
-          <w:rFonts w:eastAsiaTheme="majorEastAsia"/>
-          <w:sz w:val="28"/>
-          <w:szCs w:val="28"/>
-        </w:rPr>
-        <w:t>—</w:t>
-      </w:r>
-      <w:r>
-        <w:rPr>
-          <w:rStyle w:val="acopre"/>
-          <w:rFonts w:eastAsiaTheme="majorEastAsia"/>
-          <w:sz w:val="28"/>
-          <w:szCs w:val="28"/>
-        </w:rPr>
-        <w:t xml:space="preserve"> Трассировка предиката </w:t>
-      </w:r>
-      <w:r>
-        <w:rPr>
-          <w:rStyle w:val="acopre"/>
-          <w:rFonts w:eastAsiaTheme="majorEastAsia"/>
-          <w:sz w:val="28"/>
-          <w:szCs w:val="28"/>
-          <w:lang w:val="en-US"/>
-        </w:rPr>
-        <w:t>man</w:t>
+        <w:t>X</w:t>
+      </w:r>
+      <w:r>
+        <w:rPr>
+          <w:rStyle w:val="acopre"/>
+          <w:rFonts w:eastAsiaTheme="majorEastAsia"/>
+          <w:sz w:val="28"/>
+          <w:szCs w:val="28"/>
+        </w:rPr>
+        <w:t>)</w:t>
       </w:r>
     </w:p>
     <w:p>
@@ -1946,59 +2108,112 @@
           <w:rFonts w:eastAsiaTheme="majorEastAsia"/>
           <w:sz w:val="28"/>
           <w:szCs w:val="28"/>
+        </w:rPr>
+      </w:pPr>
+      <w:r>
+        <w:rPr>
+          <w:sz w:val="28"/>
+          <w:szCs w:val="28"/>
+        </w:rPr>
+        <w:t xml:space="preserve">Рисунок </w:t>
+      </w:r>
+      <w:r>
+        <w:rPr>
+          <w:sz w:val="28"/>
+          <w:szCs w:val="28"/>
+        </w:rPr>
+        <w:t>3.3</w:t>
+      </w:r>
+      <w:r>
+        <w:rPr>
+          <w:sz w:val="28"/>
+          <w:szCs w:val="28"/>
+        </w:rPr>
+        <w:t xml:space="preserve"> </w:t>
+      </w:r>
+      <w:r>
+        <w:rPr>
+          <w:rStyle w:val="acopre"/>
+          <w:rFonts w:eastAsiaTheme="majorEastAsia"/>
+          <w:sz w:val="28"/>
+          <w:szCs w:val="28"/>
+        </w:rPr>
+        <w:t>—</w:t>
+      </w:r>
+      <w:r>
+        <w:rPr>
+          <w:rStyle w:val="acopre"/>
+          <w:rFonts w:eastAsiaTheme="majorEastAsia"/>
+          <w:sz w:val="28"/>
+          <w:szCs w:val="28"/>
+        </w:rPr>
+        <w:t xml:space="preserve"> Трассировка </w:t>
+      </w:r>
+      <w:r>
+        <w:rPr>
+          <w:rStyle w:val="acopre"/>
+          <w:rFonts w:eastAsiaTheme="majorEastAsia"/>
+          <w:sz w:val="28"/>
+          <w:szCs w:val="28"/>
+        </w:rPr>
+        <w:t>факта</w:t>
+      </w:r>
+      <w:r>
+        <w:rPr>
+          <w:rStyle w:val="acopre"/>
+          <w:rFonts w:eastAsiaTheme="majorEastAsia"/>
+          <w:sz w:val="28"/>
+          <w:szCs w:val="28"/>
+        </w:rPr>
+        <w:t xml:space="preserve"> </w:t>
+      </w:r>
+      <w:r>
+        <w:rPr>
+          <w:rStyle w:val="acopre"/>
+          <w:rFonts w:eastAsiaTheme="majorEastAsia"/>
+          <w:sz w:val="28"/>
+          <w:szCs w:val="28"/>
           <w:lang w:val="en-US"/>
         </w:rPr>
-      </w:pPr>
-      <w:r>
-        <w:rPr>
-          <w:sz w:val="28"/>
-          <w:szCs w:val="28"/>
-        </w:rPr>
-        <w:t xml:space="preserve">Рисунок </w:t>
-      </w:r>
-      <w:r>
-        <w:rPr>
+        <w:t>man</w:t>
+      </w:r>
+      <w:r>
+        <w:rPr>
+          <w:rStyle w:val="acopre"/>
+          <w:rFonts w:eastAsiaTheme="majorEastAsia"/>
+          <w:sz w:val="28"/>
+          <w:szCs w:val="28"/>
+        </w:rPr>
+        <w:t>(</w:t>
+      </w:r>
+      <w:r>
+        <w:rPr>
+          <w:rStyle w:val="acopre"/>
+          <w:rFonts w:eastAsiaTheme="majorEastAsia"/>
           <w:sz w:val="28"/>
           <w:szCs w:val="28"/>
           <w:lang w:val="en-US"/>
         </w:rPr>
-        <w:t>3.3</w:t>
-      </w:r>
-      <w:r>
-        <w:rPr>
+        <w:t>X</w:t>
+      </w:r>
+      <w:r>
+        <w:rPr>
+          <w:rStyle w:val="acopre"/>
+          <w:rFonts w:eastAsiaTheme="majorEastAsia"/>
+          <w:sz w:val="28"/>
+          <w:szCs w:val="28"/>
+        </w:rPr>
+        <w:t>)</w:t>
+      </w:r>
+      <w:r>
+        <w:rPr>
+          <w:rStyle w:val="acopre"/>
+          <w:rFonts w:eastAsiaTheme="majorEastAsia"/>
           <w:sz w:val="28"/>
           <w:szCs w:val="28"/>
         </w:rPr>
         <w:t xml:space="preserve"> </w:t>
       </w:r>
-      <w:r>
-        <w:rPr>
-          <w:rStyle w:val="acopre"/>
-          <w:rFonts w:eastAsiaTheme="majorEastAsia"/>
-          <w:sz w:val="28"/>
-          <w:szCs w:val="28"/>
-        </w:rPr>
-        <w:t>—</w:t>
-      </w:r>
-      <w:r>
-        <w:rPr>
-          <w:rStyle w:val="acopre"/>
-          <w:rFonts w:eastAsiaTheme="majorEastAsia"/>
-          <w:sz w:val="28"/>
-          <w:szCs w:val="28"/>
-        </w:rPr>
-        <w:t xml:space="preserve"> Трассировка предиката </w:t>
-      </w:r>
-      <w:r>
-        <w:rPr>
-          <w:rStyle w:val="acopre"/>
-          <w:rFonts w:eastAsiaTheme="majorEastAsia"/>
-          <w:sz w:val="28"/>
-          <w:szCs w:val="28"/>
-          <w:lang w:val="en-US"/>
-        </w:rPr>
-        <w:t xml:space="preserve">man </w:t>
-      </w:r>
     </w:p>
     <w:p>
       <w:pPr>
@@ -2008,7 +2223,6 @@
           <w:rFonts w:eastAsiaTheme="majorEastAsia"/>
           <w:sz w:val="28"/>
           <w:szCs w:val="28"/>
-          <w:lang w:val="en-US"/>
         </w:rPr>
       </w:pPr>
     </w:p>
@@ -2084,58 +2298,102 @@
         <w:rPr>
           <w:sz w:val="28"/>
           <w:szCs w:val="28"/>
+        </w:rPr>
+      </w:pPr>
+      <w:r>
+        <w:rPr>
+          <w:sz w:val="28"/>
+          <w:szCs w:val="28"/>
+        </w:rPr>
+        <w:t xml:space="preserve">Рисунок </w:t>
+      </w:r>
+      <w:r>
+        <w:rPr>
+          <w:sz w:val="28"/>
+          <w:szCs w:val="28"/>
+        </w:rPr>
+        <w:t>4.1</w:t>
+      </w:r>
+      <w:r>
+        <w:rPr>
+          <w:sz w:val="28"/>
+          <w:szCs w:val="28"/>
+        </w:rPr>
+        <w:t xml:space="preserve"> </w:t>
+      </w:r>
+      <w:r>
+        <w:rPr>
+          <w:rStyle w:val="acopre"/>
+          <w:rFonts w:eastAsiaTheme="majorEastAsia"/>
+          <w:sz w:val="28"/>
+          <w:szCs w:val="28"/>
+        </w:rPr>
+        <w:t>—</w:t>
+      </w:r>
+      <w:r>
+        <w:rPr>
+          <w:rStyle w:val="acopre"/>
+          <w:rFonts w:eastAsiaTheme="majorEastAsia"/>
+          <w:sz w:val="28"/>
+          <w:szCs w:val="28"/>
+        </w:rPr>
+        <w:t xml:space="preserve"> Трассировка </w:t>
+      </w:r>
+      <w:r>
+        <w:rPr>
+          <w:rStyle w:val="acopre"/>
+          <w:rFonts w:eastAsiaTheme="majorEastAsia"/>
+          <w:sz w:val="28"/>
+          <w:szCs w:val="28"/>
+        </w:rPr>
+        <w:t>факта</w:t>
+      </w:r>
+      <w:r>
+        <w:rPr>
+          <w:rStyle w:val="acopre"/>
+          <w:rFonts w:eastAsiaTheme="majorEastAsia"/>
+          <w:sz w:val="28"/>
+          <w:szCs w:val="28"/>
+        </w:rPr>
+        <w:t xml:space="preserve"> </w:t>
+      </w:r>
+      <w:r>
+        <w:rPr>
+          <w:rStyle w:val="acopre"/>
+          <w:rFonts w:eastAsiaTheme="majorEastAsia"/>
+          <w:sz w:val="28"/>
+          <w:szCs w:val="28"/>
           <w:lang w:val="en-US"/>
         </w:rPr>
-      </w:pPr>
-      <w:r>
-        <w:rPr>
-          <w:sz w:val="28"/>
-          <w:szCs w:val="28"/>
-        </w:rPr>
-        <w:t xml:space="preserve">Рисунок </w:t>
-      </w:r>
-      <w:r>
-        <w:rPr>
+        <w:t>women</w:t>
+      </w:r>
+      <w:r>
+        <w:rPr>
+          <w:rStyle w:val="acopre"/>
+          <w:rFonts w:eastAsiaTheme="majorEastAsia"/>
+          <w:sz w:val="28"/>
+          <w:szCs w:val="28"/>
+        </w:rPr>
+        <w:t>(</w:t>
+      </w:r>
+      <w:r>
+        <w:rPr>
+          <w:rStyle w:val="acopre"/>
+          <w:rFonts w:eastAsiaTheme="majorEastAsia"/>
           <w:sz w:val="28"/>
           <w:szCs w:val="28"/>
           <w:lang w:val="en-US"/>
         </w:rPr>
-        <w:t>4.1</w:t>
-      </w:r>
-      <w:r>
-        <w:rPr>
-          <w:sz w:val="28"/>
-          <w:szCs w:val="28"/>
-        </w:rPr>
-        <w:t xml:space="preserve"> </w:t>
-      </w:r>
-      <w:r>
-        <w:rPr>
-          <w:rStyle w:val="acopre"/>
-          <w:rFonts w:eastAsiaTheme="majorEastAsia"/>
-          <w:sz w:val="28"/>
-          <w:szCs w:val="28"/>
-        </w:rPr>
-        <w:t>—</w:t>
-      </w:r>
-      <w:r>
-        <w:rPr>
-          <w:rStyle w:val="acopre"/>
-          <w:rFonts w:eastAsiaTheme="majorEastAsia"/>
-          <w:sz w:val="28"/>
-          <w:szCs w:val="28"/>
-        </w:rPr>
-        <w:t xml:space="preserve"> Трассировка предиката </w:t>
-      </w:r>
-      <w:r>
-        <w:rPr>
-          <w:rStyle w:val="acopre"/>
-          <w:rFonts w:eastAsiaTheme="majorEastAsia"/>
-          <w:sz w:val="28"/>
-          <w:szCs w:val="28"/>
-          <w:lang w:val="en-US"/>
-        </w:rPr>
-        <w:t>women</w:t>
+        <w:t>X</w:t>
+      </w:r>
+      <w:r>
+        <w:rPr>
+          <w:rStyle w:val="acopre"/>
+          <w:rFonts w:eastAsiaTheme="majorEastAsia"/>
+          <w:sz w:val="28"/>
+          <w:szCs w:val="28"/>
+        </w:rPr>
+        <w:t>)</w:t>
       </w:r>
     </w:p>
     <w:p>
@@ -2213,58 +2471,102 @@
           <w:rFonts w:eastAsiaTheme="majorEastAsia"/>
           <w:sz w:val="28"/>
           <w:szCs w:val="28"/>
+        </w:rPr>
+      </w:pPr>
+      <w:r>
+        <w:rPr>
+          <w:sz w:val="28"/>
+          <w:szCs w:val="28"/>
+        </w:rPr>
+        <w:t xml:space="preserve">Рисунок </w:t>
+      </w:r>
+      <w:r>
+        <w:rPr>
+          <w:sz w:val="28"/>
+          <w:szCs w:val="28"/>
+        </w:rPr>
+        <w:t>4.2</w:t>
+      </w:r>
+      <w:r>
+        <w:rPr>
+          <w:sz w:val="28"/>
+          <w:szCs w:val="28"/>
+        </w:rPr>
+        <w:t xml:space="preserve"> </w:t>
+      </w:r>
+      <w:r>
+        <w:rPr>
+          <w:rStyle w:val="acopre"/>
+          <w:rFonts w:eastAsiaTheme="majorEastAsia"/>
+          <w:sz w:val="28"/>
+          <w:szCs w:val="28"/>
+        </w:rPr>
+        <w:t>—</w:t>
+      </w:r>
+      <w:r>
+        <w:rPr>
+          <w:rStyle w:val="acopre"/>
+          <w:rFonts w:eastAsiaTheme="majorEastAsia"/>
+          <w:sz w:val="28"/>
+          <w:szCs w:val="28"/>
+        </w:rPr>
+        <w:t xml:space="preserve"> Трассировка </w:t>
+      </w:r>
+      <w:r>
+        <w:rPr>
+          <w:rStyle w:val="acopre"/>
+          <w:rFonts w:eastAsiaTheme="majorEastAsia"/>
+          <w:sz w:val="28"/>
+          <w:szCs w:val="28"/>
+        </w:rPr>
+        <w:t>факта</w:t>
+      </w:r>
+      <w:r>
+        <w:rPr>
+          <w:rStyle w:val="acopre"/>
+          <w:rFonts w:eastAsiaTheme="majorEastAsia"/>
+          <w:sz w:val="28"/>
+          <w:szCs w:val="28"/>
+        </w:rPr>
+        <w:t xml:space="preserve"> </w:t>
+      </w:r>
+      <w:r>
+        <w:rPr>
+          <w:rStyle w:val="acopre"/>
+          <w:rFonts w:eastAsiaTheme="majorEastAsia"/>
+          <w:sz w:val="28"/>
+          <w:szCs w:val="28"/>
           <w:lang w:val="en-US"/>
         </w:rPr>
-      </w:pPr>
-      <w:r>
-        <w:rPr>
-          <w:sz w:val="28"/>
-          <w:szCs w:val="28"/>
-        </w:rPr>
-        <w:t xml:space="preserve">Рисунок </w:t>
-      </w:r>
-      <w:r>
-        <w:rPr>
+        <w:t>women</w:t>
+      </w:r>
+      <w:r>
+        <w:rPr>
+          <w:rStyle w:val="acopre"/>
+          <w:rFonts w:eastAsiaTheme="majorEastAsia"/>
+          <w:sz w:val="28"/>
+          <w:szCs w:val="28"/>
+        </w:rPr>
+        <w:t>(</w:t>
+      </w:r>
+      <w:r>
+        <w:rPr>
+          <w:rStyle w:val="acopre"/>
+          <w:rFonts w:eastAsiaTheme="majorEastAsia"/>
           <w:sz w:val="28"/>
           <w:szCs w:val="28"/>
           <w:lang w:val="en-US"/>
         </w:rPr>
-        <w:t>4.2</w:t>
-      </w:r>
-      <w:r>
-        <w:rPr>
-          <w:sz w:val="28"/>
-          <w:szCs w:val="28"/>
-        </w:rPr>
-        <w:t xml:space="preserve"> </w:t>
-      </w:r>
-      <w:r>
-        <w:rPr>
-          <w:rStyle w:val="acopre"/>
-          <w:rFonts w:eastAsiaTheme="majorEastAsia"/>
-          <w:sz w:val="28"/>
-          <w:szCs w:val="28"/>
-        </w:rPr>
-        <w:t>—</w:t>
-      </w:r>
-      <w:r>
-        <w:rPr>
-          <w:rStyle w:val="acopre"/>
-          <w:rFonts w:eastAsiaTheme="majorEastAsia"/>
-          <w:sz w:val="28"/>
-          <w:szCs w:val="28"/>
-        </w:rPr>
-        <w:t xml:space="preserve"> Трассировка предиката </w:t>
-      </w:r>
-      <w:r>
-        <w:rPr>
-          <w:rStyle w:val="acopre"/>
-          <w:rFonts w:eastAsiaTheme="majorEastAsia"/>
-          <w:sz w:val="28"/>
-          <w:szCs w:val="28"/>
-          <w:lang w:val="en-US"/>
-        </w:rPr>
-        <w:t>women</w:t>
+        <w:t>X</w:t>
+      </w:r>
+      <w:r>
+        <w:rPr>
+          <w:rStyle w:val="acopre"/>
+          <w:rFonts w:eastAsiaTheme="majorEastAsia"/>
+          <w:sz w:val="28"/>
+          <w:szCs w:val="28"/>
+        </w:rPr>
+        <w:t>)</w:t>
       </w:r>
     </w:p>
     <w:p>
@@ -2274,7 +2576,6 @@
           <w:rFonts w:eastAsiaTheme="majorEastAsia"/>
           <w:sz w:val="28"/>
           <w:szCs w:val="28"/>
-          <w:lang w:val="en-US"/>
         </w:rPr>
       </w:pPr>
     </w:p>
@@ -2391,7 +2692,25 @@
           <w:sz w:val="28"/>
           <w:szCs w:val="28"/>
         </w:rPr>
-        <w:t xml:space="preserve"> Трассировка предиката </w:t>
+        <w:t xml:space="preserve"> Трассировка </w:t>
+      </w:r>
+      <w:r>
+        <w:rPr>
+          <w:rStyle w:val="acopre"/>
+          <w:rFonts w:eastAsiaTheme="majorEastAsia"/>
+          <w:sz w:val="28"/>
+          <w:szCs w:val="28"/>
+        </w:rPr>
+        <w:t>факта</w:t>
+      </w:r>
+      <w:r>
+        <w:rPr>
+          <w:rStyle w:val="acopre"/>
+          <w:rFonts w:eastAsiaTheme="majorEastAsia"/>
+          <w:sz w:val="28"/>
+          <w:szCs w:val="28"/>
+        </w:rPr>
+        <w:t xml:space="preserve"> </w:t>
       </w:r>
       <w:r>
         <w:rPr>
@@ -2402,6 +2721,34 @@
           <w:lang w:val="en-US"/>
         </w:rPr>
         <w:t>women</w:t>
+      </w:r>
+      <w:r>
+        <w:rPr>
+          <w:rStyle w:val="acopre"/>
+          <w:rFonts w:eastAsiaTheme="majorEastAsia"/>
+          <w:sz w:val="28"/>
+          <w:szCs w:val="28"/>
+        </w:rPr>
+        <w:t>(</w:t>
+      </w:r>
+      <w:r>
+        <w:rPr>
+          <w:rStyle w:val="acopre"/>
+          <w:rFonts w:eastAsiaTheme="majorEastAsia"/>
+          <w:sz w:val="28"/>
+          <w:szCs w:val="28"/>
+          <w:lang w:val="en-US"/>
+        </w:rPr>
+        <w:t>X</w:t>
+      </w:r>
+      <w:r>
+        <w:rPr>
+          <w:rStyle w:val="acopre"/>
+          <w:rFonts w:eastAsiaTheme="majorEastAsia"/>
+          <w:sz w:val="28"/>
+          <w:szCs w:val="28"/>
+        </w:rPr>
+        <w:t>)</w:t>
       </w:r>
     </w:p>
     <w:p>
@@ -2576,7 +2923,25 @@
           <w:sz w:val="28"/>
           <w:szCs w:val="28"/>
         </w:rPr>
-        <w:t xml:space="preserve"> Проверка предиката </w:t>
+        <w:t xml:space="preserve"> Проверка </w:t>
+      </w:r>
+      <w:r>
+        <w:rPr>
+          <w:rStyle w:val="acopre"/>
+          <w:rFonts w:eastAsiaTheme="majorEastAsia"/>
+          <w:sz w:val="28"/>
+          <w:szCs w:val="28"/>
+        </w:rPr>
+        <w:t>факта</w:t>
+      </w:r>
+      <w:r>
+        <w:rPr>
+          <w:rStyle w:val="acopre"/>
+          <w:rFonts w:eastAsiaTheme="majorEastAsia"/>
+          <w:sz w:val="28"/>
+          <w:szCs w:val="28"/>
+        </w:rPr>
+        <w:t xml:space="preserve"> </w:t>
       </w:r>
       <w:r>
         <w:rPr>
@@ -2587,6 +2952,55 @@
           <w:lang w:val="en-US"/>
         </w:rPr>
         <w:t>parent</w:t>
+      </w:r>
+      <w:r>
+        <w:rPr>
+          <w:rStyle w:val="acopre"/>
+          <w:rFonts w:eastAsiaTheme="majorEastAsia"/>
+          <w:sz w:val="28"/>
+          <w:szCs w:val="28"/>
+        </w:rPr>
+        <w:t>(</w:t>
+      </w:r>
+      <w:proofErr w:type="gramStart"/>
+      <w:r>
+        <w:rPr>
+          <w:rStyle w:val="acopre"/>
+          <w:rFonts w:eastAsiaTheme="majorEastAsia"/>
+          <w:sz w:val="28"/>
+          <w:szCs w:val="28"/>
+          <w:lang w:val="en-US"/>
+        </w:rPr>
+        <w:t>X</w:t>
+      </w:r>
+      <w:r>
+        <w:rPr>
+          <w:rStyle w:val="acopre"/>
+          <w:rFonts w:eastAsiaTheme="majorEastAsia"/>
+          <w:sz w:val="28"/>
+          <w:szCs w:val="28"/>
+        </w:rPr>
+        <w:t>,</w:t>
+      </w:r>
+      <w:r>
+        <w:rPr>
+          <w:rStyle w:val="acopre"/>
+          <w:rFonts w:eastAsiaTheme="majorEastAsia"/>
+          <w:sz w:val="28"/>
+          <w:szCs w:val="28"/>
+          <w:lang w:val="en-US"/>
+        </w:rPr>
+        <w:t>Y</w:t>
+      </w:r>
+      <w:proofErr w:type="gramEnd"/>
+      <w:r>
+        <w:rPr>
+          <w:rStyle w:val="acopre"/>
+          <w:rFonts w:eastAsiaTheme="majorEastAsia"/>
+          <w:sz w:val="28"/>
+          <w:szCs w:val="28"/>
+        </w:rPr>
+        <w:t>)</w:t>
       </w:r>
     </w:p>
     <w:p>
@@ -2772,6 +3186,34 @@
         </w:rPr>
         <w:t>children</w:t>
       </w:r>
+      <w:r>
+        <w:rPr>
+          <w:rStyle w:val="acopre"/>
+          <w:rFonts w:eastAsiaTheme="majorEastAsia"/>
+          <w:sz w:val="28"/>
+          <w:szCs w:val="28"/>
+        </w:rPr>
+        <w:t>(</w:t>
+      </w:r>
+      <w:r>
+        <w:rPr>
+          <w:rStyle w:val="acopre"/>
+          <w:rFonts w:eastAsiaTheme="majorEastAsia"/>
+          <w:sz w:val="28"/>
+          <w:szCs w:val="28"/>
+          <w:lang w:val="en-US"/>
+        </w:rPr>
+        <w:t>X</w:t>
+      </w:r>
+      <w:r>
+        <w:rPr>
+          <w:rStyle w:val="acopre"/>
+          <w:rFonts w:eastAsiaTheme="majorEastAsia"/>
+          <w:sz w:val="28"/>
+          <w:szCs w:val="28"/>
+        </w:rPr>
+        <w:t>)</w:t>
+      </w:r>
     </w:p>
     <w:p>
       <w:pPr>
@@ -2942,25 +3384,44 @@
           <w:rFonts w:eastAsiaTheme="majorEastAsia"/>
           <w:sz w:val="28"/>
           <w:szCs w:val="28"/>
+        </w:rPr>
+      </w:pPr>
+      <w:r>
+        <w:rPr>
+          <w:sz w:val="28"/>
+          <w:szCs w:val="28"/>
+        </w:rPr>
+        <w:t xml:space="preserve">Рисунок 7 </w:t>
+      </w:r>
+      <w:r>
+        <w:rPr>
+          <w:rStyle w:val="acopre"/>
+          <w:rFonts w:eastAsiaTheme="majorEastAsia"/>
+          <w:sz w:val="28"/>
+          <w:szCs w:val="28"/>
+        </w:rPr>
+        <w:t xml:space="preserve">— Проверка предикатов </w:t>
+      </w:r>
+      <w:r>
+        <w:rPr>
+          <w:rStyle w:val="acopre"/>
+          <w:rFonts w:eastAsiaTheme="majorEastAsia"/>
+          <w:sz w:val="28"/>
+          <w:szCs w:val="28"/>
           <w:lang w:val="en-US"/>
         </w:rPr>
-      </w:pPr>
-      <w:r>
-        <w:rPr>
-          <w:sz w:val="28"/>
-          <w:szCs w:val="28"/>
-        </w:rPr>
-        <w:t xml:space="preserve">Рисунок 7 </w:t>
-      </w:r>
-      <w:r>
-        <w:rPr>
-          <w:rStyle w:val="acopre"/>
-          <w:rFonts w:eastAsiaTheme="majorEastAsia"/>
-          <w:sz w:val="28"/>
-          <w:szCs w:val="28"/>
-        </w:rPr>
-        <w:t xml:space="preserve">— Проверка предикатов </w:t>
-      </w:r>
+        <w:t>mother</w:t>
+      </w:r>
+      <w:r>
+        <w:rPr>
+          <w:rStyle w:val="acopre"/>
+          <w:rFonts w:eastAsiaTheme="majorEastAsia"/>
+          <w:sz w:val="28"/>
+          <w:szCs w:val="28"/>
+        </w:rPr>
+        <w:t>(</w:t>
+      </w:r>
+      <w:proofErr w:type="gramStart"/>
       <w:r>
         <w:rPr>
           <w:rStyle w:val="acopre"/>
@@ -2969,7 +3430,83 @@
           <w:szCs w:val="28"/>
           <w:lang w:val="en-US"/>
         </w:rPr>
+        <w:t>X</w:t>
+      </w:r>
+      <w:r>
+        <w:rPr>
+          <w:rStyle w:val="acopre"/>
+          <w:rFonts w:eastAsiaTheme="majorEastAsia"/>
+          <w:sz w:val="28"/>
+          <w:szCs w:val="28"/>
+        </w:rPr>
+        <w:t>,</w:t>
+      </w:r>
+      <w:r>
+        <w:rPr>
+          <w:rStyle w:val="acopre"/>
+          <w:rFonts w:eastAsiaTheme="majorEastAsia"/>
+          <w:sz w:val="28"/>
+          <w:szCs w:val="28"/>
+          <w:lang w:val="en-US"/>
+        </w:rPr>
+        <w:t>Y</w:t>
+      </w:r>
+      <w:proofErr w:type="gramEnd"/>
+      <w:r>
+        <w:rPr>
+          <w:rStyle w:val="acopre"/>
+          <w:rFonts w:eastAsiaTheme="majorEastAsia"/>
+          <w:sz w:val="28"/>
+          <w:szCs w:val="28"/>
+        </w:rPr>
+        <w:t xml:space="preserve">) </w:t>
+      </w:r>
+      <w:r>
+        <w:rPr>
+          <w:rStyle w:val="acopre"/>
+          <w:rFonts w:eastAsiaTheme="majorEastAsia"/>
+          <w:sz w:val="28"/>
+          <w:szCs w:val="28"/>
+        </w:rPr>
+        <w:t xml:space="preserve">и </w:t>
+      </w:r>
+      <w:r>
+        <w:rPr>
+          <w:rStyle w:val="acopre"/>
+          <w:rFonts w:eastAsiaTheme="majorEastAsia"/>
+          <w:sz w:val="28"/>
+          <w:szCs w:val="28"/>
+          <w:lang w:val="en-US"/>
+        </w:rPr>
         <w:t>mother</w:t>
+      </w:r>
+      <w:r>
+        <w:rPr>
+          <w:rStyle w:val="acopre"/>
+          <w:rFonts w:eastAsiaTheme="majorEastAsia"/>
+          <w:sz w:val="28"/>
+          <w:szCs w:val="28"/>
+        </w:rPr>
+        <w:t>(</w:t>
+      </w:r>
+      <w:r>
+        <w:rPr>
+          <w:rStyle w:val="acopre"/>
+          <w:rFonts w:eastAsiaTheme="majorEastAsia"/>
+          <w:sz w:val="28"/>
+          <w:szCs w:val="28"/>
+          <w:lang w:val="en-US"/>
+        </w:rPr>
+        <w:t>X</w:t>
+      </w:r>
+      <w:r>
+        <w:rPr>
+          <w:rStyle w:val="acopre"/>
+          <w:rFonts w:eastAsiaTheme="majorEastAsia"/>
+          <w:sz w:val="28"/>
+          <w:szCs w:val="28"/>
+        </w:rPr>
+        <w:t>)</w:t>
       </w:r>
     </w:p>
     <w:p>
@@ -2984,7 +3521,6 @@
           <w:bCs/>
           <w:sz w:val="28"/>
           <w:szCs w:val="28"/>
-          <w:lang w:val="en-US"/>
         </w:rPr>
       </w:pPr>
     </w:p>
@@ -3000,7 +3536,6 @@
           <w:bCs/>
           <w:sz w:val="28"/>
           <w:szCs w:val="28"/>
-          <w:lang w:val="en-US"/>
         </w:rPr>
       </w:pPr>
       <w:r>
@@ -3022,7 +3557,6 @@
           <w:bCs/>
           <w:sz w:val="28"/>
           <w:szCs w:val="28"/>
-          <w:lang w:val="en-US"/>
         </w:rPr>
         <w:t>4</w:t>
       </w:r>
@@ -3175,39 +3709,67 @@
           <w:rFonts w:eastAsiaTheme="majorEastAsia"/>
           <w:sz w:val="28"/>
           <w:szCs w:val="28"/>
+        </w:rPr>
+      </w:pPr>
+      <w:r>
+        <w:rPr>
+          <w:sz w:val="28"/>
+          <w:szCs w:val="28"/>
+        </w:rPr>
+        <w:t xml:space="preserve">Рисунок </w:t>
+      </w:r>
+      <w:r>
+        <w:rPr>
+          <w:sz w:val="28"/>
+          <w:szCs w:val="28"/>
+        </w:rPr>
+        <w:t>8</w:t>
+      </w:r>
+      <w:r>
+        <w:rPr>
+          <w:sz w:val="28"/>
+          <w:szCs w:val="28"/>
+        </w:rPr>
+        <w:t xml:space="preserve"> </w:t>
+      </w:r>
+      <w:r>
+        <w:rPr>
+          <w:rStyle w:val="acopre"/>
+          <w:rFonts w:eastAsiaTheme="majorEastAsia"/>
+          <w:sz w:val="28"/>
+          <w:szCs w:val="28"/>
+        </w:rPr>
+        <w:t>— Проверка предикатов</w:t>
+      </w:r>
+      <w:r>
+        <w:rPr>
+          <w:rStyle w:val="acopre"/>
+          <w:rFonts w:eastAsiaTheme="majorEastAsia"/>
+          <w:sz w:val="28"/>
+          <w:szCs w:val="28"/>
+        </w:rPr>
+        <w:t xml:space="preserve"> </w:t>
+      </w:r>
+      <w:r>
+        <w:rPr>
+          <w:rStyle w:val="acopre"/>
+          <w:rFonts w:eastAsiaTheme="majorEastAsia"/>
+          <w:sz w:val="28"/>
+          <w:szCs w:val="28"/>
           <w:lang w:val="en-US"/>
         </w:rPr>
-      </w:pPr>
-      <w:r>
-        <w:rPr>
-          <w:sz w:val="28"/>
-          <w:szCs w:val="28"/>
-        </w:rPr>
-        <w:t xml:space="preserve">Рисунок </w:t>
-      </w:r>
-      <w:r>
-        <w:rPr>
-          <w:sz w:val="28"/>
-          <w:szCs w:val="28"/>
-        </w:rPr>
-        <w:t>8</w:t>
-      </w:r>
-      <w:r>
-        <w:rPr>
-          <w:sz w:val="28"/>
-          <w:szCs w:val="28"/>
-        </w:rPr>
-        <w:t xml:space="preserve"> </w:t>
-      </w:r>
-      <w:r>
-        <w:rPr>
-          <w:rStyle w:val="acopre"/>
-          <w:rFonts w:eastAsiaTheme="majorEastAsia"/>
-          <w:sz w:val="28"/>
-          <w:szCs w:val="28"/>
-        </w:rPr>
-        <w:t xml:space="preserve">— Проверка предикатов </w:t>
-      </w:r>
+        <w:t>daughter</w:t>
+      </w:r>
+      <w:r>
+        <w:rPr>
+          <w:rStyle w:val="acopre"/>
+          <w:rFonts w:eastAsiaTheme="majorEastAsia"/>
+          <w:sz w:val="28"/>
+          <w:szCs w:val="28"/>
+        </w:rPr>
+        <w:t>(</w:t>
+      </w:r>
+      <w:proofErr w:type="gramStart"/>
       <w:r>
         <w:rPr>
           <w:rStyle w:val="acopre"/>
@@ -3216,7 +3778,83 @@
           <w:szCs w:val="28"/>
           <w:lang w:val="en-US"/>
         </w:rPr>
+        <w:t>X</w:t>
+      </w:r>
+      <w:r>
+        <w:rPr>
+          <w:rStyle w:val="acopre"/>
+          <w:rFonts w:eastAsiaTheme="majorEastAsia"/>
+          <w:sz w:val="28"/>
+          <w:szCs w:val="28"/>
+        </w:rPr>
+        <w:t>,</w:t>
+      </w:r>
+      <w:r>
+        <w:rPr>
+          <w:rStyle w:val="acopre"/>
+          <w:rFonts w:eastAsiaTheme="majorEastAsia"/>
+          <w:sz w:val="28"/>
+          <w:szCs w:val="28"/>
+          <w:lang w:val="en-US"/>
+        </w:rPr>
+        <w:t>Y</w:t>
+      </w:r>
+      <w:proofErr w:type="gramEnd"/>
+      <w:r>
+        <w:rPr>
+          <w:rStyle w:val="acopre"/>
+          <w:rFonts w:eastAsiaTheme="majorEastAsia"/>
+          <w:sz w:val="28"/>
+          <w:szCs w:val="28"/>
+        </w:rPr>
+        <w:t xml:space="preserve">) </w:t>
+      </w:r>
+      <w:r>
+        <w:rPr>
+          <w:rStyle w:val="acopre"/>
+          <w:rFonts w:eastAsiaTheme="majorEastAsia"/>
+          <w:sz w:val="28"/>
+          <w:szCs w:val="28"/>
+        </w:rPr>
+        <w:t xml:space="preserve">и </w:t>
+      </w:r>
+      <w:r>
+        <w:rPr>
+          <w:rStyle w:val="acopre"/>
+          <w:rFonts w:eastAsiaTheme="majorEastAsia"/>
+          <w:sz w:val="28"/>
+          <w:szCs w:val="28"/>
+          <w:lang w:val="en-US"/>
+        </w:rPr>
         <w:t>daughter</w:t>
+      </w:r>
+      <w:r>
+        <w:rPr>
+          <w:rStyle w:val="acopre"/>
+          <w:rFonts w:eastAsiaTheme="majorEastAsia"/>
+          <w:sz w:val="28"/>
+          <w:szCs w:val="28"/>
+        </w:rPr>
+        <w:t>(</w:t>
+      </w:r>
+      <w:r>
+        <w:rPr>
+          <w:rStyle w:val="acopre"/>
+          <w:rFonts w:eastAsiaTheme="majorEastAsia"/>
+          <w:sz w:val="28"/>
+          <w:szCs w:val="28"/>
+          <w:lang w:val="en-US"/>
+        </w:rPr>
+        <w:t>X</w:t>
+      </w:r>
+      <w:r>
+        <w:rPr>
+          <w:rStyle w:val="acopre"/>
+          <w:rFonts w:eastAsiaTheme="majorEastAsia"/>
+          <w:sz w:val="28"/>
+          <w:szCs w:val="28"/>
+        </w:rPr>
+        <w:t>)</w:t>
       </w:r>
     </w:p>
     <w:p>
@@ -3405,85 +4043,111 @@
           <w:rFonts w:eastAsiaTheme="majorEastAsia"/>
           <w:sz w:val="28"/>
           <w:szCs w:val="28"/>
+        </w:rPr>
+      </w:pPr>
+      <w:r>
+        <w:rPr>
+          <w:sz w:val="28"/>
+          <w:szCs w:val="28"/>
+        </w:rPr>
+        <w:t xml:space="preserve">Рисунок </w:t>
+      </w:r>
+      <w:r>
+        <w:rPr>
+          <w:sz w:val="28"/>
+          <w:szCs w:val="28"/>
+        </w:rPr>
+        <w:t>9.1</w:t>
+      </w:r>
+      <w:r>
+        <w:rPr>
+          <w:sz w:val="28"/>
+          <w:szCs w:val="28"/>
+        </w:rPr>
+        <w:t xml:space="preserve"> </w:t>
+      </w:r>
+      <w:r>
+        <w:rPr>
+          <w:rStyle w:val="acopre"/>
+          <w:rFonts w:eastAsiaTheme="majorEastAsia"/>
+          <w:sz w:val="28"/>
+          <w:szCs w:val="28"/>
+        </w:rPr>
+        <w:t>—</w:t>
+      </w:r>
+      <w:r>
+        <w:rPr>
+          <w:rStyle w:val="acopre"/>
+          <w:rFonts w:eastAsiaTheme="majorEastAsia"/>
+          <w:sz w:val="28"/>
+          <w:szCs w:val="28"/>
+        </w:rPr>
+        <w:t xml:space="preserve"> Трассировка</w:t>
+      </w:r>
+      <w:r>
+        <w:rPr>
+          <w:rStyle w:val="acopre"/>
+          <w:rFonts w:eastAsiaTheme="majorEastAsia"/>
+          <w:sz w:val="28"/>
+          <w:szCs w:val="28"/>
+        </w:rPr>
+        <w:t xml:space="preserve"> предикат</w:t>
+      </w:r>
+      <w:r>
+        <w:rPr>
+          <w:rStyle w:val="acopre"/>
+          <w:rFonts w:eastAsiaTheme="majorEastAsia"/>
+          <w:sz w:val="28"/>
+          <w:szCs w:val="28"/>
+        </w:rPr>
+        <w:t>а</w:t>
+      </w:r>
+      <w:r>
+        <w:rPr>
+          <w:rStyle w:val="acopre"/>
+          <w:rFonts w:eastAsiaTheme="majorEastAsia"/>
+          <w:sz w:val="28"/>
+          <w:szCs w:val="28"/>
+        </w:rPr>
+        <w:t xml:space="preserve"> </w:t>
+      </w:r>
+      <w:r>
+        <w:rPr>
+          <w:rStyle w:val="acopre"/>
+          <w:rFonts w:eastAsiaTheme="majorEastAsia"/>
+          <w:sz w:val="28"/>
+          <w:szCs w:val="28"/>
           <w:lang w:val="en-US"/>
         </w:rPr>
-      </w:pPr>
-      <w:r>
-        <w:rPr>
-          <w:sz w:val="28"/>
-          <w:szCs w:val="28"/>
-        </w:rPr>
-        <w:t xml:space="preserve">Рисунок </w:t>
-      </w:r>
-      <w:r>
-        <w:rPr>
+        <w:t>brothers</w:t>
+      </w:r>
+      <w:r>
+        <w:rPr>
+          <w:rStyle w:val="acopre"/>
+          <w:rFonts w:eastAsiaTheme="majorEastAsia"/>
+          <w:sz w:val="28"/>
+          <w:szCs w:val="28"/>
+        </w:rPr>
+        <w:t>(</w:t>
+      </w:r>
+      <w:r>
+        <w:rPr>
+          <w:rStyle w:val="acopre"/>
+          <w:rFonts w:eastAsiaTheme="majorEastAsia"/>
           <w:sz w:val="28"/>
           <w:szCs w:val="28"/>
           <w:lang w:val="en-US"/>
         </w:rPr>
-        <w:t>9.1</w:t>
-      </w:r>
-      <w:r>
-        <w:rPr>
-          <w:sz w:val="28"/>
-          <w:szCs w:val="28"/>
-        </w:rPr>
-        <w:t xml:space="preserve"> </w:t>
-      </w:r>
-      <w:r>
-        <w:rPr>
-          <w:rStyle w:val="acopre"/>
-          <w:rFonts w:eastAsiaTheme="majorEastAsia"/>
-          <w:sz w:val="28"/>
-          <w:szCs w:val="28"/>
-        </w:rPr>
-        <w:t>—</w:t>
-      </w:r>
-      <w:r>
-        <w:rPr>
-          <w:rStyle w:val="acopre"/>
-          <w:rFonts w:eastAsiaTheme="majorEastAsia"/>
-          <w:sz w:val="28"/>
-          <w:szCs w:val="28"/>
-        </w:rPr>
-        <w:t xml:space="preserve"> Трассировка</w:t>
-      </w:r>
-      <w:r>
-        <w:rPr>
-          <w:rStyle w:val="acopre"/>
-          <w:rFonts w:eastAsiaTheme="majorEastAsia"/>
-          <w:sz w:val="28"/>
-          <w:szCs w:val="28"/>
-        </w:rPr>
-        <w:t xml:space="preserve"> предикат</w:t>
-      </w:r>
-      <w:r>
-        <w:rPr>
-          <w:rStyle w:val="acopre"/>
-          <w:rFonts w:eastAsiaTheme="majorEastAsia"/>
-          <w:sz w:val="28"/>
-          <w:szCs w:val="28"/>
-        </w:rPr>
-        <w:t>а</w:t>
-      </w:r>
-      <w:r>
-        <w:rPr>
-          <w:rStyle w:val="acopre"/>
-          <w:rFonts w:eastAsiaTheme="majorEastAsia"/>
-          <w:sz w:val="28"/>
-          <w:szCs w:val="28"/>
-        </w:rPr>
-        <w:t xml:space="preserve"> </w:t>
-      </w:r>
-      <w:r>
-        <w:rPr>
-          <w:rStyle w:val="acopre"/>
-          <w:rFonts w:eastAsiaTheme="majorEastAsia"/>
-          <w:sz w:val="28"/>
-          <w:szCs w:val="28"/>
-          <w:lang w:val="en-US"/>
-        </w:rPr>
-        <w:t>brothers</w:t>
+        <w:t>X</w:t>
+      </w:r>
+      <w:r>
+        <w:rPr>
+          <w:rStyle w:val="acopre"/>
+          <w:rFonts w:eastAsiaTheme="majorEastAsia"/>
+          <w:sz w:val="28"/>
+          <w:szCs w:val="28"/>
+        </w:rPr>
+        <w:t>)</w:t>
       </w:r>
     </w:p>
     <w:p>
@@ -3569,93 +4233,118 @@
           <w:rFonts w:eastAsiaTheme="majorEastAsia"/>
           <w:sz w:val="28"/>
           <w:szCs w:val="28"/>
+        </w:rPr>
+      </w:pPr>
+      <w:r>
+        <w:rPr>
+          <w:sz w:val="28"/>
+          <w:szCs w:val="28"/>
+        </w:rPr>
+        <w:t xml:space="preserve">Рисунок </w:t>
+      </w:r>
+      <w:r>
+        <w:rPr>
+          <w:sz w:val="28"/>
+          <w:szCs w:val="28"/>
+        </w:rPr>
+        <w:t>9.</w:t>
+      </w:r>
+      <w:r>
+        <w:rPr>
+          <w:sz w:val="28"/>
+          <w:szCs w:val="28"/>
+        </w:rPr>
+        <w:t>2</w:t>
+      </w:r>
+      <w:r>
+        <w:rPr>
+          <w:sz w:val="28"/>
+          <w:szCs w:val="28"/>
+        </w:rPr>
+        <w:t xml:space="preserve"> </w:t>
+      </w:r>
+      <w:r>
+        <w:rPr>
+          <w:rStyle w:val="acopre"/>
+          <w:rFonts w:eastAsiaTheme="majorEastAsia"/>
+          <w:sz w:val="28"/>
+          <w:szCs w:val="28"/>
+        </w:rPr>
+        <w:t>—</w:t>
+      </w:r>
+      <w:r>
+        <w:rPr>
+          <w:rStyle w:val="acopre"/>
+          <w:rFonts w:eastAsiaTheme="majorEastAsia"/>
+          <w:sz w:val="28"/>
+          <w:szCs w:val="28"/>
+        </w:rPr>
+        <w:t xml:space="preserve"> Трассировка</w:t>
+      </w:r>
+      <w:r>
+        <w:rPr>
+          <w:rStyle w:val="acopre"/>
+          <w:rFonts w:eastAsiaTheme="majorEastAsia"/>
+          <w:sz w:val="28"/>
+          <w:szCs w:val="28"/>
+        </w:rPr>
+        <w:t xml:space="preserve"> предикат</w:t>
+      </w:r>
+      <w:r>
+        <w:rPr>
+          <w:rStyle w:val="acopre"/>
+          <w:rFonts w:eastAsiaTheme="majorEastAsia"/>
+          <w:sz w:val="28"/>
+          <w:szCs w:val="28"/>
+        </w:rPr>
+        <w:t>а</w:t>
+      </w:r>
+      <w:r>
+        <w:rPr>
+          <w:rStyle w:val="acopre"/>
+          <w:rFonts w:eastAsiaTheme="majorEastAsia"/>
+          <w:sz w:val="28"/>
+          <w:szCs w:val="28"/>
+        </w:rPr>
+        <w:t xml:space="preserve"> </w:t>
+      </w:r>
+      <w:r>
+        <w:rPr>
+          <w:rStyle w:val="acopre"/>
+          <w:rFonts w:eastAsiaTheme="majorEastAsia"/>
+          <w:sz w:val="28"/>
+          <w:szCs w:val="28"/>
           <w:lang w:val="en-US"/>
         </w:rPr>
-      </w:pPr>
-      <w:r>
-        <w:rPr>
-          <w:sz w:val="28"/>
-          <w:szCs w:val="28"/>
-        </w:rPr>
-        <w:t xml:space="preserve">Рисунок </w:t>
-      </w:r>
-      <w:r>
-        <w:rPr>
+        <w:t>brothers</w:t>
+      </w:r>
+      <w:r>
+        <w:rPr>
+          <w:rStyle w:val="acopre"/>
+          <w:rFonts w:eastAsiaTheme="majorEastAsia"/>
+          <w:sz w:val="28"/>
+          <w:szCs w:val="28"/>
+        </w:rPr>
+        <w:t>(</w:t>
+      </w:r>
+      <w:r>
+        <w:rPr>
+          <w:rStyle w:val="acopre"/>
+          <w:rFonts w:eastAsiaTheme="majorEastAsia"/>
           <w:sz w:val="28"/>
           <w:szCs w:val="28"/>
           <w:lang w:val="en-US"/>
         </w:rPr>
-        <w:t>9.</w:t>
-      </w:r>
-      <w:r>
-        <w:rPr>
-          <w:sz w:val="28"/>
-          <w:szCs w:val="28"/>
-          <w:lang w:val="en-US"/>
-        </w:rPr>
-        <w:t>2</w:t>
-      </w:r>
-      <w:r>
-        <w:rPr>
-          <w:sz w:val="28"/>
-          <w:szCs w:val="28"/>
-        </w:rPr>
-        <w:t xml:space="preserve"> </w:t>
-      </w:r>
-      <w:r>
-        <w:rPr>
-          <w:rStyle w:val="acopre"/>
-          <w:rFonts w:eastAsiaTheme="majorEastAsia"/>
-          <w:sz w:val="28"/>
-          <w:szCs w:val="28"/>
-        </w:rPr>
-        <w:t>—</w:t>
-      </w:r>
-      <w:r>
-        <w:rPr>
-          <w:rStyle w:val="acopre"/>
-          <w:rFonts w:eastAsiaTheme="majorEastAsia"/>
-          <w:sz w:val="28"/>
-          <w:szCs w:val="28"/>
-        </w:rPr>
-        <w:t xml:space="preserve"> Трассировка</w:t>
-      </w:r>
-      <w:r>
-        <w:rPr>
-          <w:rStyle w:val="acopre"/>
-          <w:rFonts w:eastAsiaTheme="majorEastAsia"/>
-          <w:sz w:val="28"/>
-          <w:szCs w:val="28"/>
-        </w:rPr>
-        <w:t xml:space="preserve"> предикат</w:t>
-      </w:r>
-      <w:r>
-        <w:rPr>
-          <w:rStyle w:val="acopre"/>
-          <w:rFonts w:eastAsiaTheme="majorEastAsia"/>
-          <w:sz w:val="28"/>
-          <w:szCs w:val="28"/>
-        </w:rPr>
-        <w:t>а</w:t>
-      </w:r>
-      <w:r>
-        <w:rPr>
-          <w:rStyle w:val="acopre"/>
-          <w:rFonts w:eastAsiaTheme="majorEastAsia"/>
-          <w:sz w:val="28"/>
-          <w:szCs w:val="28"/>
-        </w:rPr>
-        <w:t xml:space="preserve"> </w:t>
-      </w:r>
-      <w:r>
-        <w:rPr>
-          <w:rStyle w:val="acopre"/>
-          <w:rFonts w:eastAsiaTheme="majorEastAsia"/>
-          <w:sz w:val="28"/>
-          <w:szCs w:val="28"/>
-          <w:lang w:val="en-US"/>
-        </w:rPr>
-        <w:t>brothers</w:t>
+        <w:t>X</w:t>
+      </w:r>
+      <w:r>
+        <w:rPr>
+          <w:rStyle w:val="acopre"/>
+          <w:rFonts w:eastAsiaTheme="majorEastAsia"/>
+          <w:sz w:val="28"/>
+          <w:szCs w:val="28"/>
+        </w:rPr>
+        <w:t>)</w:t>
       </w:r>
     </w:p>
     <w:p>
@@ -3741,103 +4430,128 @@
           <w:rFonts w:eastAsiaTheme="majorEastAsia"/>
           <w:sz w:val="28"/>
           <w:szCs w:val="28"/>
+        </w:rPr>
+      </w:pPr>
+      <w:r>
+        <w:rPr>
+          <w:sz w:val="28"/>
+          <w:szCs w:val="28"/>
+        </w:rPr>
+        <w:t xml:space="preserve">Рисунок </w:t>
+      </w:r>
+      <w:r>
+        <w:rPr>
+          <w:sz w:val="28"/>
+          <w:szCs w:val="28"/>
+        </w:rPr>
+        <w:t>9.</w:t>
+      </w:r>
+      <w:r>
+        <w:rPr>
+          <w:sz w:val="28"/>
+          <w:szCs w:val="28"/>
+        </w:rPr>
+        <w:t>3</w:t>
+      </w:r>
+      <w:r>
+        <w:rPr>
+          <w:sz w:val="28"/>
+          <w:szCs w:val="28"/>
+        </w:rPr>
+        <w:t xml:space="preserve"> </w:t>
+      </w:r>
+      <w:r>
+        <w:rPr>
+          <w:rStyle w:val="acopre"/>
+          <w:rFonts w:eastAsiaTheme="majorEastAsia"/>
+          <w:sz w:val="28"/>
+          <w:szCs w:val="28"/>
+        </w:rPr>
+        <w:t>—</w:t>
+      </w:r>
+      <w:r>
+        <w:rPr>
+          <w:rStyle w:val="acopre"/>
+          <w:rFonts w:eastAsiaTheme="majorEastAsia"/>
+          <w:sz w:val="28"/>
+          <w:szCs w:val="28"/>
+        </w:rPr>
+        <w:t xml:space="preserve"> Трассировка</w:t>
+      </w:r>
+      <w:r>
+        <w:rPr>
+          <w:rStyle w:val="acopre"/>
+          <w:rFonts w:eastAsiaTheme="majorEastAsia"/>
+          <w:sz w:val="28"/>
+          <w:szCs w:val="28"/>
+        </w:rPr>
+        <w:t xml:space="preserve"> предикат</w:t>
+      </w:r>
+      <w:r>
+        <w:rPr>
+          <w:rStyle w:val="acopre"/>
+          <w:rFonts w:eastAsiaTheme="majorEastAsia"/>
+          <w:sz w:val="28"/>
+          <w:szCs w:val="28"/>
+        </w:rPr>
+        <w:t>а</w:t>
+      </w:r>
+      <w:r>
+        <w:rPr>
+          <w:rStyle w:val="acopre"/>
+          <w:rFonts w:eastAsiaTheme="majorEastAsia"/>
+          <w:sz w:val="28"/>
+          <w:szCs w:val="28"/>
+        </w:rPr>
+        <w:t xml:space="preserve"> </w:t>
+      </w:r>
+      <w:r>
+        <w:rPr>
+          <w:rStyle w:val="acopre"/>
+          <w:rFonts w:eastAsiaTheme="majorEastAsia"/>
+          <w:sz w:val="28"/>
+          <w:szCs w:val="28"/>
           <w:lang w:val="en-US"/>
         </w:rPr>
-      </w:pPr>
-      <w:r>
-        <w:rPr>
-          <w:sz w:val="28"/>
-          <w:szCs w:val="28"/>
-        </w:rPr>
-        <w:t xml:space="preserve">Рисунок </w:t>
-      </w:r>
-      <w:r>
-        <w:rPr>
+        <w:t>brother</w:t>
+      </w:r>
+      <w:r>
+        <w:rPr>
+          <w:rStyle w:val="acopre"/>
+          <w:rFonts w:eastAsiaTheme="majorEastAsia"/>
           <w:sz w:val="28"/>
           <w:szCs w:val="28"/>
           <w:lang w:val="en-US"/>
         </w:rPr>
-        <w:t>9.</w:t>
-      </w:r>
-      <w:r>
-        <w:rPr>
+        <w:t>s</w:t>
+      </w:r>
+      <w:r>
+        <w:rPr>
+          <w:rStyle w:val="acopre"/>
+          <w:rFonts w:eastAsiaTheme="majorEastAsia"/>
+          <w:sz w:val="28"/>
+          <w:szCs w:val="28"/>
+        </w:rPr>
+        <w:t>(</w:t>
+      </w:r>
+      <w:r>
+        <w:rPr>
+          <w:rStyle w:val="acopre"/>
+          <w:rFonts w:eastAsiaTheme="majorEastAsia"/>
           <w:sz w:val="28"/>
           <w:szCs w:val="28"/>
           <w:lang w:val="en-US"/>
         </w:rPr>
-        <w:t>3</w:t>
-      </w:r>
-      <w:r>
-        <w:rPr>
-          <w:sz w:val="28"/>
-          <w:szCs w:val="28"/>
-        </w:rPr>
-        <w:t xml:space="preserve"> </w:t>
-      </w:r>
-      <w:r>
-        <w:rPr>
-          <w:rStyle w:val="acopre"/>
-          <w:rFonts w:eastAsiaTheme="majorEastAsia"/>
-          <w:sz w:val="28"/>
-          <w:szCs w:val="28"/>
-        </w:rPr>
-        <w:t>—</w:t>
-      </w:r>
-      <w:r>
-        <w:rPr>
-          <w:rStyle w:val="acopre"/>
-          <w:rFonts w:eastAsiaTheme="majorEastAsia"/>
-          <w:sz w:val="28"/>
-          <w:szCs w:val="28"/>
-        </w:rPr>
-        <w:t xml:space="preserve"> Трассировка</w:t>
-      </w:r>
-      <w:r>
-        <w:rPr>
-          <w:rStyle w:val="acopre"/>
-          <w:rFonts w:eastAsiaTheme="majorEastAsia"/>
-          <w:sz w:val="28"/>
-          <w:szCs w:val="28"/>
-        </w:rPr>
-        <w:t xml:space="preserve"> предикат</w:t>
-      </w:r>
-      <w:r>
-        <w:rPr>
-          <w:rStyle w:val="acopre"/>
-          <w:rFonts w:eastAsiaTheme="majorEastAsia"/>
-          <w:sz w:val="28"/>
-          <w:szCs w:val="28"/>
-        </w:rPr>
-        <w:t>а</w:t>
-      </w:r>
-      <w:r>
-        <w:rPr>
-          <w:rStyle w:val="acopre"/>
-          <w:rFonts w:eastAsiaTheme="majorEastAsia"/>
-          <w:sz w:val="28"/>
-          <w:szCs w:val="28"/>
-        </w:rPr>
-        <w:t xml:space="preserve"> </w:t>
-      </w:r>
-      <w:r>
-        <w:rPr>
-          <w:rStyle w:val="acopre"/>
-          <w:rFonts w:eastAsiaTheme="majorEastAsia"/>
-          <w:sz w:val="28"/>
-          <w:szCs w:val="28"/>
-          <w:lang w:val="en-US"/>
-        </w:rPr>
-        <w:t>brother</w:t>
-      </w:r>
-      <w:r>
-        <w:rPr>
-          <w:rStyle w:val="acopre"/>
-          <w:rFonts w:eastAsiaTheme="majorEastAsia"/>
-          <w:sz w:val="28"/>
-          <w:szCs w:val="28"/>
-          <w:lang w:val="en-US"/>
-        </w:rPr>
-        <w:t>s</w:t>
+        <w:t>X</w:t>
+      </w:r>
+      <w:r>
+        <w:rPr>
+          <w:rStyle w:val="acopre"/>
+          <w:rFonts w:eastAsiaTheme="majorEastAsia"/>
+          <w:sz w:val="28"/>
+          <w:szCs w:val="28"/>
+        </w:rPr>
+        <w:t>)</w:t>
       </w:r>
     </w:p>
     <w:p>
@@ -4010,48 +4724,84 @@
           <w:rFonts w:eastAsiaTheme="majorEastAsia"/>
           <w:sz w:val="28"/>
           <w:szCs w:val="28"/>
+        </w:rPr>
+      </w:pPr>
+      <w:r>
+        <w:rPr>
+          <w:sz w:val="28"/>
+          <w:szCs w:val="28"/>
+        </w:rPr>
+        <w:t xml:space="preserve">Рисунок </w:t>
+      </w:r>
+      <w:r>
+        <w:rPr>
+          <w:sz w:val="28"/>
+          <w:szCs w:val="28"/>
+        </w:rPr>
+        <w:t>10</w:t>
+      </w:r>
+      <w:r>
+        <w:rPr>
+          <w:sz w:val="28"/>
+          <w:szCs w:val="28"/>
+        </w:rPr>
+        <w:t xml:space="preserve"> </w:t>
+      </w:r>
+      <w:r>
+        <w:rPr>
+          <w:rStyle w:val="acopre"/>
+          <w:rFonts w:eastAsiaTheme="majorEastAsia"/>
+          <w:sz w:val="28"/>
+          <w:szCs w:val="28"/>
+        </w:rPr>
+        <w:t>— Проверка предикат</w:t>
+      </w:r>
+      <w:r>
+        <w:rPr>
+          <w:rStyle w:val="acopre"/>
+          <w:rFonts w:eastAsiaTheme="majorEastAsia"/>
+          <w:sz w:val="28"/>
+          <w:szCs w:val="28"/>
+        </w:rPr>
+        <w:t xml:space="preserve">ов </w:t>
+      </w:r>
+      <w:r>
+        <w:rPr>
+          <w:rStyle w:val="acopre"/>
+          <w:rFonts w:eastAsiaTheme="majorEastAsia"/>
+          <w:sz w:val="28"/>
+          <w:szCs w:val="28"/>
           <w:lang w:val="en-US"/>
         </w:rPr>
-      </w:pPr>
-      <w:r>
-        <w:rPr>
-          <w:sz w:val="28"/>
-          <w:szCs w:val="28"/>
-        </w:rPr>
-        <w:t xml:space="preserve">Рисунок </w:t>
-      </w:r>
-      <w:r>
-        <w:rPr>
+        <w:t>wife</w:t>
+      </w:r>
+      <w:r>
+        <w:rPr>
+          <w:rStyle w:val="acopre"/>
+          <w:rFonts w:eastAsiaTheme="majorEastAsia"/>
+          <w:sz w:val="28"/>
+          <w:szCs w:val="28"/>
+        </w:rPr>
+        <w:t>(</w:t>
+      </w:r>
+      <w:r>
+        <w:rPr>
+          <w:rStyle w:val="acopre"/>
+          <w:rFonts w:eastAsiaTheme="majorEastAsia"/>
           <w:sz w:val="28"/>
           <w:szCs w:val="28"/>
           <w:lang w:val="en-US"/>
         </w:rPr>
-        <w:t>10</w:t>
-      </w:r>
-      <w:r>
-        <w:rPr>
-          <w:sz w:val="28"/>
-          <w:szCs w:val="28"/>
-        </w:rPr>
-        <w:t xml:space="preserve"> </w:t>
-      </w:r>
-      <w:r>
-        <w:rPr>
-          <w:rStyle w:val="acopre"/>
-          <w:rFonts w:eastAsiaTheme="majorEastAsia"/>
-          <w:sz w:val="28"/>
-          <w:szCs w:val="28"/>
-        </w:rPr>
-        <w:t>— Проверка предикат</w:t>
-      </w:r>
-      <w:r>
-        <w:rPr>
-          <w:rStyle w:val="acopre"/>
-          <w:rFonts w:eastAsiaTheme="majorEastAsia"/>
-          <w:sz w:val="28"/>
-          <w:szCs w:val="28"/>
-        </w:rPr>
-        <w:t xml:space="preserve">ов </w:t>
+        <w:t>X</w:t>
+      </w:r>
+      <w:r>
+        <w:rPr>
+          <w:rStyle w:val="acopre"/>
+          <w:rFonts w:eastAsiaTheme="majorEastAsia"/>
+          <w:sz w:val="28"/>
+          <w:szCs w:val="28"/>
+        </w:rPr>
+        <w:t>,</w:t>
       </w:r>
       <w:r>
         <w:rPr>
@@ -4061,7 +4811,82 @@
           <w:szCs w:val="28"/>
           <w:lang w:val="en-US"/>
         </w:rPr>
+        <w:t>Y</w:t>
+      </w:r>
+      <w:r>
+        <w:rPr>
+          <w:rStyle w:val="acopre"/>
+          <w:rFonts w:eastAsiaTheme="majorEastAsia"/>
+          <w:sz w:val="28"/>
+          <w:szCs w:val="28"/>
+        </w:rPr>
+        <w:t xml:space="preserve">) </w:t>
+      </w:r>
+      <w:r>
+        <w:rPr>
+          <w:rStyle w:val="acopre"/>
+          <w:rFonts w:eastAsiaTheme="majorEastAsia"/>
+          <w:sz w:val="28"/>
+          <w:szCs w:val="28"/>
+        </w:rPr>
+        <w:t xml:space="preserve">и </w:t>
+      </w:r>
+      <w:r>
+        <w:rPr>
+          <w:rStyle w:val="acopre"/>
+          <w:rFonts w:eastAsiaTheme="majorEastAsia"/>
+          <w:sz w:val="28"/>
+          <w:szCs w:val="28"/>
+          <w:lang w:val="en-US"/>
+        </w:rPr>
         <w:t>wife</w:t>
+      </w:r>
+      <w:r>
+        <w:rPr>
+          <w:rStyle w:val="acopre"/>
+          <w:rFonts w:eastAsiaTheme="majorEastAsia"/>
+          <w:sz w:val="28"/>
+          <w:szCs w:val="28"/>
+        </w:rPr>
+        <w:t>(</w:t>
+      </w:r>
+      <w:r>
+        <w:rPr>
+          <w:rStyle w:val="acopre"/>
+          <w:rFonts w:eastAsiaTheme="majorEastAsia"/>
+          <w:sz w:val="28"/>
+          <w:szCs w:val="28"/>
+          <w:lang w:val="en-US"/>
+        </w:rPr>
+        <w:t>X</w:t>
+      </w:r>
+      <w:r>
+        <w:rPr>
+          <w:rStyle w:val="acopre"/>
+          <w:rFonts w:eastAsiaTheme="majorEastAsia"/>
+          <w:sz w:val="28"/>
+          <w:szCs w:val="28"/>
+        </w:rPr>
+        <w:t>)</w:t>
+      </w:r>
+    </w:p>
+    <w:p>
+      <w:pPr>
+        <w:spacing w:after="160" w:line="259" w:lineRule="auto"/>
+        <w:rPr>
+          <w:rFonts w:eastAsiaTheme="majorEastAsia"/>
+          <w:sz w:val="28"/>
+          <w:szCs w:val="28"/>
+        </w:rPr>
+      </w:pPr>
+      <w:r>
+        <w:rPr>
+          <w:rStyle w:val="acopre"/>
+          <w:rFonts w:eastAsiaTheme="majorEastAsia"/>
+          <w:sz w:val="28"/>
+          <w:szCs w:val="28"/>
+        </w:rPr>
+        <w:br w:type="page"/>
       </w:r>
     </w:p>
     <w:p>
@@ -4070,11 +4895,759 @@
         <w:ind w:firstLine="709"/>
         <w:jc w:val="center"/>
         <w:rPr>
-          <w:rFonts w:eastAsiaTheme="majorEastAsia"/>
-          <w:sz w:val="28"/>
-          <w:szCs w:val="28"/>
-        </w:rPr>
-      </w:pPr>
+          <w:b/>
+          <w:bCs/>
+          <w:sz w:val="28"/>
+          <w:szCs w:val="28"/>
+        </w:rPr>
+      </w:pPr>
+      <w:r>
+        <w:rPr>
+          <w:b/>
+          <w:bCs/>
+          <w:sz w:val="28"/>
+          <w:szCs w:val="28"/>
+        </w:rPr>
+        <w:lastRenderedPageBreak/>
+        <w:t>З</w:t>
+      </w:r>
+      <w:r>
+        <w:rPr>
+          <w:b/>
+          <w:bCs/>
+          <w:sz w:val="28"/>
+          <w:szCs w:val="28"/>
+        </w:rPr>
+        <w:t>АДАНИЕ</w:t>
+      </w:r>
+      <w:r>
+        <w:rPr>
+          <w:b/>
+          <w:bCs/>
+          <w:sz w:val="28"/>
+          <w:szCs w:val="28"/>
+        </w:rPr>
+        <w:t xml:space="preserve"> 7</w:t>
+      </w:r>
+    </w:p>
+    <w:p>
+      <w:pPr>
+        <w:spacing w:line="360" w:lineRule="auto"/>
+        <w:ind w:firstLine="709"/>
+        <w:jc w:val="center"/>
+        <w:rPr>
+          <w:sz w:val="28"/>
+          <w:szCs w:val="28"/>
+        </w:rPr>
+      </w:pPr>
+    </w:p>
+    <w:p>
+      <w:pPr>
+        <w:spacing w:line="360" w:lineRule="auto"/>
+        <w:ind w:firstLine="709"/>
+        <w:jc w:val="both"/>
+        <w:rPr>
+          <w:sz w:val="28"/>
+          <w:szCs w:val="28"/>
+        </w:rPr>
+      </w:pPr>
+      <w:r>
+        <w:rPr>
+          <w:sz w:val="28"/>
+          <w:szCs w:val="28"/>
+        </w:rPr>
+        <w:t xml:space="preserve"> Построить предикат </w:t>
+      </w:r>
+      <w:proofErr w:type="spellStart"/>
+      <w:r>
+        <w:rPr>
+          <w:sz w:val="28"/>
+          <w:szCs w:val="28"/>
+        </w:rPr>
+        <w:t>b_s</w:t>
+      </w:r>
+      <w:proofErr w:type="spellEnd"/>
+      <w:r>
+        <w:rPr>
+          <w:sz w:val="28"/>
+          <w:szCs w:val="28"/>
+        </w:rPr>
+        <w:t>(</w:t>
+      </w:r>
+      <w:proofErr w:type="gramStart"/>
+      <w:r>
+        <w:rPr>
+          <w:sz w:val="28"/>
+          <w:szCs w:val="28"/>
+        </w:rPr>
+        <w:t>X,Y</w:t>
+      </w:r>
+      <w:proofErr w:type="gramEnd"/>
+      <w:r>
+        <w:rPr>
+          <w:sz w:val="28"/>
+          <w:szCs w:val="28"/>
+        </w:rPr>
+        <w:t xml:space="preserve">), который проверяет, являются ли X и Y родными братом и сестрой или братьями или сестрами. Построить предикат </w:t>
+      </w:r>
+      <w:proofErr w:type="spellStart"/>
+      <w:r>
+        <w:rPr>
+          <w:sz w:val="28"/>
+          <w:szCs w:val="28"/>
+        </w:rPr>
+        <w:t>b_s</w:t>
+      </w:r>
+      <w:proofErr w:type="spellEnd"/>
+      <w:r>
+        <w:rPr>
+          <w:sz w:val="28"/>
+          <w:szCs w:val="28"/>
+        </w:rPr>
+        <w:t>(X), который выводит всех братьев или сестер X. Провести трассировку последнего предиката, добавить снимок экрана в отчет для трех разных запросов к терминалу.</w:t>
+      </w:r>
+    </w:p>
+    <w:p>
+      <w:pPr>
+        <w:spacing w:line="360" w:lineRule="auto"/>
+        <w:ind w:firstLine="709"/>
+        <w:jc w:val="center"/>
+        <w:rPr>
+          <w:rFonts w:eastAsiaTheme="majorEastAsia"/>
+          <w:sz w:val="28"/>
+          <w:szCs w:val="28"/>
+        </w:rPr>
+      </w:pPr>
+      <w:r>
+        <w:rPr>
+          <w:noProof/>
+          <w:sz w:val="28"/>
+          <w:szCs w:val="28"/>
+        </w:rPr>
+        <w:drawing>
+          <wp:inline distT="0" distB="0" distL="0" distR="0" wp14:anchorId="557F0FC0" wp14:editId="288ED7A4">
+            <wp:extent cx="1916020" cy="6762307"/>
+            <wp:effectExtent l="0" t="0" r="8255" b="635"/>
+            <wp:docPr id="18" name="Рисунок 18"/>
+            <wp:cNvGraphicFramePr>
+              <a:graphicFrameLocks xmlns:a="http://schemas.openxmlformats.org/drawingml/2006/main" noChangeAspect="1"/>
+            </wp:cNvGraphicFramePr>
+            <a:graphic xmlns:a="http://schemas.openxmlformats.org/drawingml/2006/main">
+              <a:graphicData uri="http://schemas.openxmlformats.org/drawingml/2006/picture">
+                <pic:pic xmlns:pic="http://schemas.openxmlformats.org/drawingml/2006/picture">
+                  <pic:nvPicPr>
+                    <pic:cNvPr id="0" name="Picture 7"/>
+                    <pic:cNvPicPr>
+                      <a:picLocks noChangeAspect="1" noChangeArrowheads="1"/>
+                    </pic:cNvPicPr>
+                  </pic:nvPicPr>
+                  <pic:blipFill>
+                    <a:blip r:embed="rId24">
+                      <a:extLst>
+                        <a:ext uri="{28A0092B-C50C-407E-A947-70E740481C1C}">
+                          <a14:useLocalDpi xmlns:a14="http://schemas.microsoft.com/office/drawing/2010/main" val="0"/>
+                        </a:ext>
+                      </a:extLst>
+                    </a:blip>
+                    <a:srcRect/>
+                    <a:stretch>
+                      <a:fillRect/>
+                    </a:stretch>
+                  </pic:blipFill>
+                  <pic:spPr bwMode="auto">
+                    <a:xfrm>
+                      <a:off x="0" y="0"/>
+                      <a:ext cx="1942412" cy="6855454"/>
+                    </a:xfrm>
+                    <a:prstGeom prst="rect">
+                      <a:avLst/>
+                    </a:prstGeom>
+                    <a:noFill/>
+                    <a:ln>
+                      <a:noFill/>
+                    </a:ln>
+                  </pic:spPr>
+                </pic:pic>
+              </a:graphicData>
+            </a:graphic>
+          </wp:inline>
+        </w:drawing>
+      </w:r>
+    </w:p>
+    <w:p>
+      <w:pPr>
+        <w:spacing w:line="360" w:lineRule="auto"/>
+        <w:ind w:firstLine="709"/>
+        <w:jc w:val="center"/>
+        <w:rPr>
+          <w:rFonts w:eastAsiaTheme="majorEastAsia"/>
+          <w:sz w:val="28"/>
+          <w:szCs w:val="28"/>
+        </w:rPr>
+      </w:pPr>
+      <w:r>
+        <w:rPr>
+          <w:sz w:val="28"/>
+          <w:szCs w:val="28"/>
+        </w:rPr>
+        <w:t xml:space="preserve">Рисунок </w:t>
+      </w:r>
+      <w:r>
+        <w:rPr>
+          <w:sz w:val="28"/>
+          <w:szCs w:val="28"/>
+        </w:rPr>
+        <w:t>11</w:t>
+      </w:r>
+      <w:r>
+        <w:rPr>
+          <w:sz w:val="28"/>
+          <w:szCs w:val="28"/>
+        </w:rPr>
+        <w:t>.1</w:t>
+      </w:r>
+      <w:r>
+        <w:rPr>
+          <w:sz w:val="28"/>
+          <w:szCs w:val="28"/>
+        </w:rPr>
+        <w:t xml:space="preserve"> </w:t>
+      </w:r>
+      <w:r>
+        <w:rPr>
+          <w:rStyle w:val="acopre"/>
+          <w:rFonts w:eastAsiaTheme="majorEastAsia"/>
+          <w:sz w:val="28"/>
+          <w:szCs w:val="28"/>
+        </w:rPr>
+        <w:t>—</w:t>
+      </w:r>
+      <w:r>
+        <w:rPr>
+          <w:rStyle w:val="acopre"/>
+          <w:rFonts w:eastAsiaTheme="majorEastAsia"/>
+          <w:sz w:val="28"/>
+          <w:szCs w:val="28"/>
+        </w:rPr>
+        <w:t xml:space="preserve"> Трассировка</w:t>
+      </w:r>
+      <w:r>
+        <w:rPr>
+          <w:rStyle w:val="acopre"/>
+          <w:rFonts w:eastAsiaTheme="majorEastAsia"/>
+          <w:sz w:val="28"/>
+          <w:szCs w:val="28"/>
+        </w:rPr>
+        <w:t xml:space="preserve"> предикат</w:t>
+      </w:r>
+      <w:r>
+        <w:rPr>
+          <w:rStyle w:val="acopre"/>
+          <w:rFonts w:eastAsiaTheme="majorEastAsia"/>
+          <w:sz w:val="28"/>
+          <w:szCs w:val="28"/>
+        </w:rPr>
+        <w:t>а</w:t>
+      </w:r>
+      <w:r>
+        <w:rPr>
+          <w:rStyle w:val="acopre"/>
+          <w:rFonts w:eastAsiaTheme="majorEastAsia"/>
+          <w:sz w:val="28"/>
+          <w:szCs w:val="28"/>
+        </w:rPr>
+        <w:t xml:space="preserve"> </w:t>
+      </w:r>
+      <w:r>
+        <w:rPr>
+          <w:rStyle w:val="acopre"/>
+          <w:rFonts w:eastAsiaTheme="majorEastAsia"/>
+          <w:sz w:val="28"/>
+          <w:szCs w:val="28"/>
+          <w:lang w:val="en-US"/>
+        </w:rPr>
+        <w:t>b</w:t>
+      </w:r>
+      <w:r>
+        <w:rPr>
+          <w:rStyle w:val="acopre"/>
+          <w:rFonts w:eastAsiaTheme="majorEastAsia"/>
+          <w:sz w:val="28"/>
+          <w:szCs w:val="28"/>
+        </w:rPr>
+        <w:t>_</w:t>
+      </w:r>
+      <w:r>
+        <w:rPr>
+          <w:rStyle w:val="acopre"/>
+          <w:rFonts w:eastAsiaTheme="majorEastAsia"/>
+          <w:sz w:val="28"/>
+          <w:szCs w:val="28"/>
+          <w:lang w:val="en-US"/>
+        </w:rPr>
+        <w:t>s</w:t>
+      </w:r>
+      <w:r>
+        <w:rPr>
+          <w:rStyle w:val="acopre"/>
+          <w:rFonts w:eastAsiaTheme="majorEastAsia"/>
+          <w:sz w:val="28"/>
+          <w:szCs w:val="28"/>
+        </w:rPr>
+        <w:t>(</w:t>
+      </w:r>
+      <w:r>
+        <w:rPr>
+          <w:rStyle w:val="acopre"/>
+          <w:rFonts w:eastAsiaTheme="majorEastAsia"/>
+          <w:sz w:val="28"/>
+          <w:szCs w:val="28"/>
+          <w:lang w:val="en-US"/>
+        </w:rPr>
+        <w:t>X</w:t>
+      </w:r>
+      <w:r>
+        <w:rPr>
+          <w:rStyle w:val="acopre"/>
+          <w:rFonts w:eastAsiaTheme="majorEastAsia"/>
+          <w:sz w:val="28"/>
+          <w:szCs w:val="28"/>
+        </w:rPr>
+        <w:t>)</w:t>
+      </w:r>
+    </w:p>
+    <w:p>
+      <w:pPr>
+        <w:spacing w:line="360" w:lineRule="auto"/>
+        <w:ind w:firstLine="709"/>
+        <w:jc w:val="center"/>
+        <w:rPr>
+          <w:rFonts w:eastAsiaTheme="majorEastAsia"/>
+          <w:sz w:val="28"/>
+          <w:szCs w:val="28"/>
+        </w:rPr>
+      </w:pPr>
+      <w:r>
+        <w:rPr>
+          <w:rFonts w:eastAsiaTheme="majorEastAsia"/>
+          <w:noProof/>
+          <w:sz w:val="28"/>
+          <w:szCs w:val="28"/>
+        </w:rPr>
+        <w:lastRenderedPageBreak/>
+        <w:drawing>
+          <wp:inline distT="0" distB="0" distL="0" distR="0" wp14:anchorId="0B60BF5B" wp14:editId="35D2E8B4">
+            <wp:extent cx="2250798" cy="5720316"/>
+            <wp:effectExtent l="0" t="0" r="0" b="0"/>
+            <wp:docPr id="19" name="Рисунок 19"/>
+            <wp:cNvGraphicFramePr>
+              <a:graphicFrameLocks xmlns:a="http://schemas.openxmlformats.org/drawingml/2006/main" noChangeAspect="1"/>
+            </wp:cNvGraphicFramePr>
+            <a:graphic xmlns:a="http://schemas.openxmlformats.org/drawingml/2006/main">
+              <a:graphicData uri="http://schemas.openxmlformats.org/drawingml/2006/picture">
+                <pic:pic xmlns:pic="http://schemas.openxmlformats.org/drawingml/2006/picture">
+                  <pic:nvPicPr>
+                    <pic:cNvPr id="0" name="Picture 8"/>
+                    <pic:cNvPicPr>
+                      <a:picLocks noChangeAspect="1" noChangeArrowheads="1"/>
+                    </pic:cNvPicPr>
+                  </pic:nvPicPr>
+                  <pic:blipFill>
+                    <a:blip r:embed="rId25">
+                      <a:extLst>
+                        <a:ext uri="{28A0092B-C50C-407E-A947-70E740481C1C}">
+                          <a14:useLocalDpi xmlns:a14="http://schemas.microsoft.com/office/drawing/2010/main" val="0"/>
+                        </a:ext>
+                      </a:extLst>
+                    </a:blip>
+                    <a:srcRect/>
+                    <a:stretch>
+                      <a:fillRect/>
+                    </a:stretch>
+                  </pic:blipFill>
+                  <pic:spPr bwMode="auto">
+                    <a:xfrm>
+                      <a:off x="0" y="0"/>
+                      <a:ext cx="2264305" cy="5754644"/>
+                    </a:xfrm>
+                    <a:prstGeom prst="rect">
+                      <a:avLst/>
+                    </a:prstGeom>
+                    <a:noFill/>
+                    <a:ln>
+                      <a:noFill/>
+                    </a:ln>
+                  </pic:spPr>
+                </pic:pic>
+              </a:graphicData>
+            </a:graphic>
+          </wp:inline>
+        </w:drawing>
+      </w:r>
+    </w:p>
+    <w:p>
+      <w:pPr>
+        <w:spacing w:line="360" w:lineRule="auto"/>
+        <w:ind w:firstLine="709"/>
+        <w:jc w:val="center"/>
+        <w:rPr>
+          <w:rFonts w:eastAsiaTheme="majorEastAsia"/>
+          <w:sz w:val="28"/>
+          <w:szCs w:val="28"/>
+        </w:rPr>
+      </w:pPr>
+      <w:r>
+        <w:rPr>
+          <w:sz w:val="28"/>
+          <w:szCs w:val="28"/>
+        </w:rPr>
+        <w:t xml:space="preserve">Рисунок </w:t>
+      </w:r>
+      <w:r>
+        <w:rPr>
+          <w:sz w:val="28"/>
+          <w:szCs w:val="28"/>
+        </w:rPr>
+        <w:t>11.</w:t>
+      </w:r>
+      <w:r>
+        <w:rPr>
+          <w:sz w:val="28"/>
+          <w:szCs w:val="28"/>
+        </w:rPr>
+        <w:t>2</w:t>
+      </w:r>
+      <w:r>
+        <w:rPr>
+          <w:sz w:val="28"/>
+          <w:szCs w:val="28"/>
+        </w:rPr>
+        <w:t xml:space="preserve"> </w:t>
+      </w:r>
+      <w:r>
+        <w:rPr>
+          <w:rStyle w:val="acopre"/>
+          <w:rFonts w:eastAsiaTheme="majorEastAsia"/>
+          <w:sz w:val="28"/>
+          <w:szCs w:val="28"/>
+        </w:rPr>
+        <w:t>—</w:t>
+      </w:r>
+      <w:r>
+        <w:rPr>
+          <w:rStyle w:val="acopre"/>
+          <w:rFonts w:eastAsiaTheme="majorEastAsia"/>
+          <w:sz w:val="28"/>
+          <w:szCs w:val="28"/>
+        </w:rPr>
+        <w:t xml:space="preserve"> Трассировка</w:t>
+      </w:r>
+      <w:r>
+        <w:rPr>
+          <w:rStyle w:val="acopre"/>
+          <w:rFonts w:eastAsiaTheme="majorEastAsia"/>
+          <w:sz w:val="28"/>
+          <w:szCs w:val="28"/>
+        </w:rPr>
+        <w:t xml:space="preserve"> предикат</w:t>
+      </w:r>
+      <w:r>
+        <w:rPr>
+          <w:rStyle w:val="acopre"/>
+          <w:rFonts w:eastAsiaTheme="majorEastAsia"/>
+          <w:sz w:val="28"/>
+          <w:szCs w:val="28"/>
+        </w:rPr>
+        <w:t>а</w:t>
+      </w:r>
+      <w:r>
+        <w:rPr>
+          <w:rStyle w:val="acopre"/>
+          <w:rFonts w:eastAsiaTheme="majorEastAsia"/>
+          <w:sz w:val="28"/>
+          <w:szCs w:val="28"/>
+        </w:rPr>
+        <w:t xml:space="preserve"> </w:t>
+      </w:r>
+      <w:r>
+        <w:rPr>
+          <w:rStyle w:val="acopre"/>
+          <w:rFonts w:eastAsiaTheme="majorEastAsia"/>
+          <w:sz w:val="28"/>
+          <w:szCs w:val="28"/>
+          <w:lang w:val="en-US"/>
+        </w:rPr>
+        <w:t>b</w:t>
+      </w:r>
+      <w:r>
+        <w:rPr>
+          <w:rStyle w:val="acopre"/>
+          <w:rFonts w:eastAsiaTheme="majorEastAsia"/>
+          <w:sz w:val="28"/>
+          <w:szCs w:val="28"/>
+        </w:rPr>
+        <w:t>_</w:t>
+      </w:r>
+      <w:r>
+        <w:rPr>
+          <w:rStyle w:val="acopre"/>
+          <w:rFonts w:eastAsiaTheme="majorEastAsia"/>
+          <w:sz w:val="28"/>
+          <w:szCs w:val="28"/>
+          <w:lang w:val="en-US"/>
+        </w:rPr>
+        <w:t>s</w:t>
+      </w:r>
+      <w:r>
+        <w:rPr>
+          <w:rStyle w:val="acopre"/>
+          <w:rFonts w:eastAsiaTheme="majorEastAsia"/>
+          <w:sz w:val="28"/>
+          <w:szCs w:val="28"/>
+        </w:rPr>
+        <w:t>(</w:t>
+      </w:r>
+      <w:r>
+        <w:rPr>
+          <w:rStyle w:val="acopre"/>
+          <w:rFonts w:eastAsiaTheme="majorEastAsia"/>
+          <w:sz w:val="28"/>
+          <w:szCs w:val="28"/>
+          <w:lang w:val="en-US"/>
+        </w:rPr>
+        <w:t>X</w:t>
+      </w:r>
+      <w:r>
+        <w:rPr>
+          <w:rStyle w:val="acopre"/>
+          <w:rFonts w:eastAsiaTheme="majorEastAsia"/>
+          <w:sz w:val="28"/>
+          <w:szCs w:val="28"/>
+        </w:rPr>
+        <w:t>)</w:t>
+      </w:r>
+    </w:p>
+    <w:p>
+      <w:pPr>
+        <w:spacing w:line="360" w:lineRule="auto"/>
+        <w:ind w:firstLine="709"/>
+        <w:jc w:val="center"/>
+        <w:rPr>
+          <w:rFonts w:eastAsiaTheme="majorEastAsia"/>
+          <w:sz w:val="28"/>
+          <w:szCs w:val="28"/>
+        </w:rPr>
+      </w:pPr>
+    </w:p>
+    <w:p>
+      <w:pPr>
+        <w:spacing w:line="360" w:lineRule="auto"/>
+        <w:ind w:firstLine="709"/>
+        <w:jc w:val="center"/>
+        <w:rPr>
+          <w:rFonts w:eastAsiaTheme="majorEastAsia"/>
+          <w:sz w:val="28"/>
+          <w:szCs w:val="28"/>
+        </w:rPr>
+      </w:pPr>
+      <w:r>
+        <w:rPr>
+          <w:rFonts w:eastAsiaTheme="majorEastAsia"/>
+          <w:noProof/>
+          <w:sz w:val="28"/>
+          <w:szCs w:val="28"/>
+        </w:rPr>
+        <w:drawing>
+          <wp:inline distT="0" distB="0" distL="0" distR="0" wp14:anchorId="65EFE63B" wp14:editId="31CD0A2C">
+            <wp:extent cx="2200940" cy="2461878"/>
+            <wp:effectExtent l="0" t="0" r="8890" b="0"/>
+            <wp:docPr id="20" name="Рисунок 20"/>
+            <wp:cNvGraphicFramePr>
+              <a:graphicFrameLocks xmlns:a="http://schemas.openxmlformats.org/drawingml/2006/main" noChangeAspect="1"/>
+            </wp:cNvGraphicFramePr>
+            <a:graphic xmlns:a="http://schemas.openxmlformats.org/drawingml/2006/main">
+              <a:graphicData uri="http://schemas.openxmlformats.org/drawingml/2006/picture">
+                <pic:pic xmlns:pic="http://schemas.openxmlformats.org/drawingml/2006/picture">
+                  <pic:nvPicPr>
+                    <pic:cNvPr id="0" name="Picture 9"/>
+                    <pic:cNvPicPr>
+                      <a:picLocks noChangeAspect="1" noChangeArrowheads="1"/>
+                    </pic:cNvPicPr>
+                  </pic:nvPicPr>
+                  <pic:blipFill>
+                    <a:blip r:embed="rId26">
+                      <a:extLst>
+                        <a:ext uri="{28A0092B-C50C-407E-A947-70E740481C1C}">
+                          <a14:useLocalDpi xmlns:a14="http://schemas.microsoft.com/office/drawing/2010/main" val="0"/>
+                        </a:ext>
+                      </a:extLst>
+                    </a:blip>
+                    <a:srcRect/>
+                    <a:stretch>
+                      <a:fillRect/>
+                    </a:stretch>
+                  </pic:blipFill>
+                  <pic:spPr bwMode="auto">
+                    <a:xfrm>
+                      <a:off x="0" y="0"/>
+                      <a:ext cx="2249508" cy="2516204"/>
+                    </a:xfrm>
+                    <a:prstGeom prst="rect">
+                      <a:avLst/>
+                    </a:prstGeom>
+                    <a:noFill/>
+                    <a:ln>
+                      <a:noFill/>
+                    </a:ln>
+                  </pic:spPr>
+                </pic:pic>
+              </a:graphicData>
+            </a:graphic>
+          </wp:inline>
+        </w:drawing>
+      </w:r>
+    </w:p>
+    <w:p>
+      <w:pPr>
+        <w:spacing w:line="360" w:lineRule="auto"/>
+        <w:ind w:firstLine="709"/>
+        <w:jc w:val="center"/>
+        <w:rPr>
+          <w:rFonts w:eastAsiaTheme="majorEastAsia"/>
+          <w:sz w:val="28"/>
+          <w:szCs w:val="28"/>
+        </w:rPr>
+      </w:pPr>
+      <w:r>
+        <w:rPr>
+          <w:sz w:val="28"/>
+          <w:szCs w:val="28"/>
+        </w:rPr>
+        <w:t xml:space="preserve">Рисунок </w:t>
+      </w:r>
+      <w:r>
+        <w:rPr>
+          <w:sz w:val="28"/>
+          <w:szCs w:val="28"/>
+        </w:rPr>
+        <w:t>11.</w:t>
+      </w:r>
+      <w:r>
+        <w:rPr>
+          <w:sz w:val="28"/>
+          <w:szCs w:val="28"/>
+        </w:rPr>
+        <w:t>3</w:t>
+      </w:r>
+      <w:r>
+        <w:rPr>
+          <w:sz w:val="28"/>
+          <w:szCs w:val="28"/>
+        </w:rPr>
+        <w:t xml:space="preserve"> </w:t>
+      </w:r>
+      <w:r>
+        <w:rPr>
+          <w:rStyle w:val="acopre"/>
+          <w:rFonts w:eastAsiaTheme="majorEastAsia"/>
+          <w:sz w:val="28"/>
+          <w:szCs w:val="28"/>
+        </w:rPr>
+        <w:t>—</w:t>
+      </w:r>
+      <w:r>
+        <w:rPr>
+          <w:rStyle w:val="acopre"/>
+          <w:rFonts w:eastAsiaTheme="majorEastAsia"/>
+          <w:sz w:val="28"/>
+          <w:szCs w:val="28"/>
+        </w:rPr>
+        <w:t xml:space="preserve"> Трассировка</w:t>
+      </w:r>
+      <w:r>
+        <w:rPr>
+          <w:rStyle w:val="acopre"/>
+          <w:rFonts w:eastAsiaTheme="majorEastAsia"/>
+          <w:sz w:val="28"/>
+          <w:szCs w:val="28"/>
+        </w:rPr>
+        <w:t xml:space="preserve"> предикат</w:t>
+      </w:r>
+      <w:r>
+        <w:rPr>
+          <w:rStyle w:val="acopre"/>
+          <w:rFonts w:eastAsiaTheme="majorEastAsia"/>
+          <w:sz w:val="28"/>
+          <w:szCs w:val="28"/>
+        </w:rPr>
+        <w:t>а</w:t>
+      </w:r>
+      <w:r>
+        <w:rPr>
+          <w:rStyle w:val="acopre"/>
+          <w:rFonts w:eastAsiaTheme="majorEastAsia"/>
+          <w:sz w:val="28"/>
+          <w:szCs w:val="28"/>
+        </w:rPr>
+        <w:t xml:space="preserve"> </w:t>
+      </w:r>
+      <w:r>
+        <w:rPr>
+          <w:rStyle w:val="acopre"/>
+          <w:rFonts w:eastAsiaTheme="majorEastAsia"/>
+          <w:sz w:val="28"/>
+          <w:szCs w:val="28"/>
+          <w:lang w:val="en-US"/>
+        </w:rPr>
+        <w:t>b</w:t>
+      </w:r>
+      <w:r>
+        <w:rPr>
+          <w:rStyle w:val="acopre"/>
+          <w:rFonts w:eastAsiaTheme="majorEastAsia"/>
+          <w:sz w:val="28"/>
+          <w:szCs w:val="28"/>
+        </w:rPr>
+        <w:t>_</w:t>
+      </w:r>
+      <w:r>
+        <w:rPr>
+          <w:rStyle w:val="acopre"/>
+          <w:rFonts w:eastAsiaTheme="majorEastAsia"/>
+          <w:sz w:val="28"/>
+          <w:szCs w:val="28"/>
+          <w:lang w:val="en-US"/>
+        </w:rPr>
+        <w:t>s</w:t>
+      </w:r>
+      <w:r>
+        <w:rPr>
+          <w:rStyle w:val="acopre"/>
+          <w:rFonts w:eastAsiaTheme="majorEastAsia"/>
+          <w:sz w:val="28"/>
+          <w:szCs w:val="28"/>
+        </w:rPr>
+        <w:t>(</w:t>
+      </w:r>
+      <w:r>
+        <w:rPr>
+          <w:rStyle w:val="acopre"/>
+          <w:rFonts w:eastAsiaTheme="majorEastAsia"/>
+          <w:sz w:val="28"/>
+          <w:szCs w:val="28"/>
+          <w:lang w:val="en-US"/>
+        </w:rPr>
+        <w:t>X</w:t>
+      </w:r>
+      <w:r>
+        <w:rPr>
+          <w:rStyle w:val="acopre"/>
+          <w:rFonts w:eastAsiaTheme="majorEastAsia"/>
+          <w:sz w:val="28"/>
+          <w:szCs w:val="28"/>
+        </w:rPr>
+        <w:t>)</w:t>
+      </w:r>
     </w:p>
     <w:sectPr>
       <w:pgSz w:w="11906" w:h="16838"/>
@@ -5785,7 +7358,7 @@
   </w:latentStyles>
   <w:style w:type="paragraph" w:default="1" w:styleId="a">
     <w:name w:val="Normal"/>
-    <w:rsid w:val="00BD55B4"/>
+    <w:rsid w:val="00700EE0"/>
     <w:pPr>
       <w:spacing w:after="0" w:line="240" w:lineRule="auto"/>
     </w:pPr>

</xml_diff>

<commit_message>
added task 1.13 (all tasks completed)
</commit_message>
<xml_diff>
--- a/report №1.docx
+++ b/report №1.docx
@@ -8644,6 +8644,310 @@
         </w:rPr>
         <w:t>uncles</w:t>
       </w:r>
+      <w:r>
+        <w:rPr>
+          <w:sz w:val="28"/>
+          <w:szCs w:val="28"/>
+        </w:rPr>
+        <w:t>(</w:t>
+      </w:r>
+      <w:r>
+        <w:rPr>
+          <w:sz w:val="28"/>
+          <w:szCs w:val="28"/>
+          <w:lang w:val="en-US"/>
+        </w:rPr>
+        <w:t>X</w:t>
+      </w:r>
+      <w:r>
+        <w:rPr>
+          <w:sz w:val="28"/>
+          <w:szCs w:val="28"/>
+        </w:rPr>
+        <w:t>)</w:t>
+      </w:r>
+    </w:p>
+    <w:p>
+      <w:pPr>
+        <w:spacing w:line="360" w:lineRule="auto"/>
+        <w:ind w:firstLine="709"/>
+        <w:jc w:val="center"/>
+        <w:rPr>
+          <w:b/>
+          <w:bCs/>
+          <w:sz w:val="28"/>
+          <w:szCs w:val="28"/>
+        </w:rPr>
+      </w:pPr>
+      <w:r>
+        <w:rPr>
+          <w:b/>
+          <w:bCs/>
+          <w:sz w:val="28"/>
+          <w:szCs w:val="28"/>
+        </w:rPr>
+        <w:lastRenderedPageBreak/>
+        <w:t>ЗАДАНИЕ 13</w:t>
+      </w:r>
+    </w:p>
+    <w:p>
+      <w:pPr>
+        <w:spacing w:line="360" w:lineRule="auto"/>
+        <w:ind w:firstLine="709"/>
+        <w:jc w:val="center"/>
+        <w:rPr>
+          <w:sz w:val="28"/>
+          <w:szCs w:val="28"/>
+        </w:rPr>
+      </w:pPr>
+    </w:p>
+    <w:p>
+      <w:pPr>
+        <w:spacing w:line="360" w:lineRule="auto"/>
+        <w:ind w:firstLine="709"/>
+        <w:jc w:val="both"/>
+        <w:rPr>
+          <w:rStyle w:val="acopre"/>
+          <w:rFonts w:eastAsiaTheme="majorEastAsia"/>
+          <w:sz w:val="28"/>
+          <w:szCs w:val="28"/>
+        </w:rPr>
+      </w:pPr>
+      <w:r>
+        <w:rPr>
+          <w:sz w:val="28"/>
+          <w:szCs w:val="28"/>
+        </w:rPr>
+        <w:t>Построить предикат, который проверяет, является ли X племянником Y. Построить предикат, который выводит всех племянников X.</w:t>
+      </w:r>
+    </w:p>
+    <w:p>
+      <w:pPr>
+        <w:spacing w:line="360" w:lineRule="auto"/>
+        <w:ind w:firstLine="709"/>
+        <w:jc w:val="center"/>
+        <w:rPr>
+          <w:sz w:val="28"/>
+          <w:szCs w:val="28"/>
+          <w:lang w:val="en-US"/>
+        </w:rPr>
+      </w:pPr>
+      <w:r>
+        <w:rPr>
+          <w:noProof/>
+          <w:sz w:val="28"/>
+          <w:szCs w:val="28"/>
+          <w:lang w:val="en-US"/>
+        </w:rPr>
+        <w:drawing>
+          <wp:inline distT="0" distB="0" distL="0" distR="0" wp14:anchorId="1C954DD4" wp14:editId="78554511">
+            <wp:extent cx="1637665" cy="2950210"/>
+            <wp:effectExtent l="0" t="0" r="635" b="2540"/>
+            <wp:docPr id="31" name="Рисунок 31"/>
+            <wp:cNvGraphicFramePr>
+              <a:graphicFrameLocks xmlns:a="http://schemas.openxmlformats.org/drawingml/2006/main" noChangeAspect="1"/>
+            </wp:cNvGraphicFramePr>
+            <a:graphic xmlns:a="http://schemas.openxmlformats.org/drawingml/2006/main">
+              <a:graphicData uri="http://schemas.openxmlformats.org/drawingml/2006/picture">
+                <pic:pic xmlns:pic="http://schemas.openxmlformats.org/drawingml/2006/picture">
+                  <pic:nvPicPr>
+                    <pic:cNvPr id="0" name="Picture 4"/>
+                    <pic:cNvPicPr>
+                      <a:picLocks noChangeAspect="1" noChangeArrowheads="1"/>
+                    </pic:cNvPicPr>
+                  </pic:nvPicPr>
+                  <pic:blipFill>
+                    <a:blip r:embed="rId38">
+                      <a:extLst>
+                        <a:ext uri="{28A0092B-C50C-407E-A947-70E740481C1C}">
+                          <a14:useLocalDpi xmlns:a14="http://schemas.microsoft.com/office/drawing/2010/main" val="0"/>
+                        </a:ext>
+                      </a:extLst>
+                    </a:blip>
+                    <a:srcRect/>
+                    <a:stretch>
+                      <a:fillRect/>
+                    </a:stretch>
+                  </pic:blipFill>
+                  <pic:spPr bwMode="auto">
+                    <a:xfrm>
+                      <a:off x="0" y="0"/>
+                      <a:ext cx="1637665" cy="2950210"/>
+                    </a:xfrm>
+                    <a:prstGeom prst="rect">
+                      <a:avLst/>
+                    </a:prstGeom>
+                    <a:noFill/>
+                    <a:ln>
+                      <a:noFill/>
+                    </a:ln>
+                  </pic:spPr>
+                </pic:pic>
+              </a:graphicData>
+            </a:graphic>
+          </wp:inline>
+        </w:drawing>
+      </w:r>
+    </w:p>
+    <w:p>
+      <w:pPr>
+        <w:spacing w:line="360" w:lineRule="auto"/>
+        <w:ind w:firstLine="709"/>
+        <w:jc w:val="center"/>
+        <w:rPr>
+          <w:sz w:val="28"/>
+          <w:szCs w:val="28"/>
+        </w:rPr>
+      </w:pPr>
+      <w:r>
+        <w:rPr>
+          <w:sz w:val="28"/>
+          <w:szCs w:val="28"/>
+        </w:rPr>
+        <w:t xml:space="preserve">Рисунок </w:t>
+      </w:r>
+      <w:r>
+        <w:rPr>
+          <w:sz w:val="28"/>
+          <w:szCs w:val="28"/>
+        </w:rPr>
+        <w:t>15</w:t>
+      </w:r>
+      <w:r>
+        <w:rPr>
+          <w:sz w:val="28"/>
+          <w:szCs w:val="28"/>
+        </w:rPr>
+        <w:t xml:space="preserve"> </w:t>
+      </w:r>
+      <w:r>
+        <w:rPr>
+          <w:rStyle w:val="acopre"/>
+          <w:rFonts w:eastAsiaTheme="majorEastAsia"/>
+          <w:sz w:val="28"/>
+          <w:szCs w:val="28"/>
+        </w:rPr>
+        <w:t>—</w:t>
+      </w:r>
+      <w:r>
+        <w:rPr>
+          <w:rStyle w:val="acopre"/>
+          <w:rFonts w:eastAsiaTheme="majorEastAsia"/>
+          <w:sz w:val="28"/>
+          <w:szCs w:val="28"/>
+        </w:rPr>
+        <w:t xml:space="preserve"> Проверка</w:t>
+      </w:r>
+      <w:r>
+        <w:rPr>
+          <w:rStyle w:val="acopre"/>
+          <w:rFonts w:eastAsiaTheme="majorEastAsia"/>
+          <w:sz w:val="28"/>
+          <w:szCs w:val="28"/>
+        </w:rPr>
+        <w:t xml:space="preserve"> предика</w:t>
+      </w:r>
+      <w:r>
+        <w:rPr>
+          <w:rStyle w:val="acopre"/>
+          <w:rFonts w:eastAsiaTheme="majorEastAsia"/>
+          <w:sz w:val="28"/>
+          <w:szCs w:val="28"/>
+        </w:rPr>
+        <w:t>т</w:t>
+      </w:r>
+      <w:r>
+        <w:rPr>
+          <w:rStyle w:val="acopre"/>
+          <w:rFonts w:eastAsiaTheme="majorEastAsia"/>
+          <w:sz w:val="28"/>
+          <w:szCs w:val="28"/>
+        </w:rPr>
+        <w:t>ов</w:t>
+      </w:r>
+      <w:r>
+        <w:rPr>
+          <w:rStyle w:val="acopre"/>
+          <w:rFonts w:eastAsiaTheme="majorEastAsia"/>
+          <w:sz w:val="28"/>
+          <w:szCs w:val="28"/>
+        </w:rPr>
+        <w:t xml:space="preserve"> </w:t>
+      </w:r>
+      <w:proofErr w:type="spellStart"/>
+      <w:r>
+        <w:rPr>
+          <w:sz w:val="28"/>
+          <w:szCs w:val="28"/>
+          <w:lang w:val="en-US"/>
+        </w:rPr>
+        <w:t>newphew</w:t>
+      </w:r>
+      <w:proofErr w:type="spellEnd"/>
+      <w:r>
+        <w:rPr>
+          <w:sz w:val="28"/>
+          <w:szCs w:val="28"/>
+        </w:rPr>
+        <w:t>(</w:t>
+      </w:r>
+      <w:proofErr w:type="gramStart"/>
+      <w:r>
+        <w:rPr>
+          <w:sz w:val="28"/>
+          <w:szCs w:val="28"/>
+          <w:lang w:val="en-US"/>
+        </w:rPr>
+        <w:t>X</w:t>
+      </w:r>
+      <w:r>
+        <w:rPr>
+          <w:sz w:val="28"/>
+          <w:szCs w:val="28"/>
+        </w:rPr>
+        <w:t>,</w:t>
+      </w:r>
+      <w:r>
+        <w:rPr>
+          <w:sz w:val="28"/>
+          <w:szCs w:val="28"/>
+          <w:lang w:val="en-US"/>
+        </w:rPr>
+        <w:t>Y</w:t>
+      </w:r>
+      <w:proofErr w:type="gramEnd"/>
+      <w:r>
+        <w:rPr>
+          <w:sz w:val="28"/>
+          <w:szCs w:val="28"/>
+        </w:rPr>
+        <w:t xml:space="preserve">) </w:t>
+      </w:r>
+      <w:r>
+        <w:rPr>
+          <w:sz w:val="28"/>
+          <w:szCs w:val="28"/>
+        </w:rPr>
+        <w:t xml:space="preserve">и </w:t>
+      </w:r>
+      <w:proofErr w:type="spellStart"/>
+      <w:r>
+        <w:rPr>
+          <w:sz w:val="28"/>
+          <w:szCs w:val="28"/>
+          <w:lang w:val="en-US"/>
+        </w:rPr>
+        <w:t>newphew</w:t>
+      </w:r>
+      <w:r>
+        <w:rPr>
+          <w:sz w:val="28"/>
+          <w:szCs w:val="28"/>
+          <w:lang w:val="en-US"/>
+        </w:rPr>
+        <w:t>s</w:t>
+      </w:r>
+      <w:proofErr w:type="spellEnd"/>
       <w:r>
         <w:rPr>
           <w:sz w:val="28"/>

</xml_diff>